<commit_message>
Updated SASAS abstract with figures about AOD and diffuse/global ratio.
</commit_message>
<xml_diff>
--- a/Docs/SASAS2016/AtmosphericAerosolOpticalPropertiesAtRoodeplaatDamSASAS2016.docx
+++ b/Docs/SASAS2016/AtmosphericAerosolOpticalPropertiesAtRoodeplaatDamSASAS2016.docx
@@ -397,7 +397,23 @@
           <w:sz w:val="20"/>
           <w:szCs w:val="20"/>
         </w:rPr>
-        <w:t xml:space="preserve"> is a particularly challenging satellite EO application. This arises because </w:t>
+        <w:t xml:space="preserve"> is a particularly challenging satellite </w:t>
+      </w:r>
+      <w:r>
+        <w:rPr>
+          <w:rFonts w:ascii="Times New Roman" w:hAnsi="Times New Roman"/>
+          <w:sz w:val="20"/>
+          <w:szCs w:val="20"/>
+        </w:rPr>
+        <w:t xml:space="preserve">earth observation </w:t>
+      </w:r>
+      <w:r>
+        <w:rPr>
+          <w:rFonts w:ascii="Times New Roman" w:hAnsi="Times New Roman"/>
+          <w:sz w:val="20"/>
+          <w:szCs w:val="20"/>
+        </w:rPr>
+        <w:t xml:space="preserve">EO application. This arises because </w:t>
       </w:r>
       <w:r>
         <w:rPr>
@@ -431,6 +447,82 @@
         </w:rPr>
         <w:t>. Signal reaching the satellite is usually dominated by light scattered in the atmosphere. Aerosols, which are a strongly variable atmospheric constituent, play a major role in generating this unwanted signal which must quantified and removed before any conclusions about water state can be reached.</w:t>
       </w:r>
+      <w:r>
+        <w:rPr>
+          <w:rFonts w:ascii="Times New Roman" w:hAnsi="Times New Roman"/>
+          <w:sz w:val="20"/>
+          <w:szCs w:val="20"/>
+        </w:rPr>
+        <w:t xml:space="preserve"> A</w:t>
+      </w:r>
+      <w:r>
+        <w:rPr>
+          <w:rFonts w:ascii="Times New Roman" w:hAnsi="Times New Roman"/>
+          <w:sz w:val="20"/>
+          <w:szCs w:val="20"/>
+        </w:rPr>
+        <w:t xml:space="preserve"> field campaign has been executed at </w:t>
+      </w:r>
+      <w:proofErr w:type="spellStart"/>
+      <w:r>
+        <w:rPr>
+          <w:rFonts w:ascii="Times New Roman" w:hAnsi="Times New Roman"/>
+          <w:sz w:val="20"/>
+          <w:szCs w:val="20"/>
+        </w:rPr>
+        <w:t>Roodeplaat</w:t>
+      </w:r>
+      <w:proofErr w:type="spellEnd"/>
+      <w:r>
+        <w:rPr>
+          <w:rFonts w:ascii="Times New Roman" w:hAnsi="Times New Roman"/>
+          <w:sz w:val="20"/>
+          <w:szCs w:val="20"/>
+        </w:rPr>
+        <w:t xml:space="preserve"> dam near Pretoria relating to calibration and validation (calval) of the recently launched Sentinel 2 and Sentinel 3 satellites. Radiative transfer modelling for the atmosphere is required for satellite retrievals of surface radiant quantities. Aerosol models for radiative transfer have been evaluated and </w:t>
+      </w:r>
+      <w:r>
+        <w:rPr>
+          <w:rFonts w:ascii="Times New Roman" w:hAnsi="Times New Roman"/>
+          <w:sz w:val="20"/>
+          <w:szCs w:val="20"/>
+        </w:rPr>
+        <w:t xml:space="preserve">refined to improve retrieval </w:t>
+      </w:r>
+      <w:r>
+        <w:rPr>
+          <w:rFonts w:ascii="Times New Roman" w:hAnsi="Times New Roman"/>
+          <w:sz w:val="20"/>
+          <w:szCs w:val="20"/>
+        </w:rPr>
+        <w:t xml:space="preserve">accuracy </w:t>
+      </w:r>
+      <w:r>
+        <w:rPr>
+          <w:rFonts w:ascii="Times New Roman" w:hAnsi="Times New Roman"/>
+          <w:sz w:val="20"/>
+          <w:szCs w:val="20"/>
+        </w:rPr>
+        <w:t xml:space="preserve">of water-leaving radiance at </w:t>
+      </w:r>
+      <w:proofErr w:type="spellStart"/>
+      <w:r>
+        <w:rPr>
+          <w:rFonts w:ascii="Times New Roman" w:hAnsi="Times New Roman"/>
+          <w:sz w:val="20"/>
+          <w:szCs w:val="20"/>
+        </w:rPr>
+        <w:t>Roodeplaat</w:t>
+      </w:r>
+      <w:proofErr w:type="spellEnd"/>
+      <w:r>
+        <w:rPr>
+          <w:rFonts w:ascii="Times New Roman" w:hAnsi="Times New Roman"/>
+          <w:sz w:val="20"/>
+          <w:szCs w:val="20"/>
+        </w:rPr>
+        <w:t>.</w:t>
+      </w:r>
     </w:p>
     <w:p>
       <w:pPr>
@@ -473,17 +565,7 @@
           <w:sz w:val="20"/>
           <w:szCs w:val="20"/>
         </w:rPr>
-        <w:t xml:space="preserve">Satellite sensor calibration and validation; </w:t>
-      </w:r>
-      <w:bookmarkStart w:id="0" w:name="_GoBack"/>
-      <w:bookmarkEnd w:id="0"/>
-      <w:r>
-        <w:rPr>
-          <w:rFonts w:ascii="Times New Roman" w:hAnsi="Times New Roman"/>
-          <w:sz w:val="20"/>
-          <w:szCs w:val="20"/>
-        </w:rPr>
-        <w:t>aerosols; remote sensing; water quality</w:t>
+        <w:t>Satellite sensor calibration and validation; aerosols; remote sensing; water quality</w:t>
       </w:r>
     </w:p>
     <w:p>
@@ -903,10 +985,17 @@
           <w:sz w:val="20"/>
           <w:szCs w:val="20"/>
         </w:rPr>
-        <w:t xml:space="preserve"> spectral irradiance. A </w:t>
-      </w:r>
-      <w:proofErr w:type="spellStart"/>
-      <w:proofErr w:type="gramStart"/>
+        <w:t xml:space="preserve"> s</w:t>
+      </w:r>
+      <w:r>
+        <w:rPr>
+          <w:rFonts w:ascii="Times New Roman" w:hAnsi="Times New Roman"/>
+          <w:sz w:val="20"/>
+          <w:szCs w:val="20"/>
+        </w:rPr>
+        <w:t xml:space="preserve">pectral irradiance. A </w:t>
+      </w:r>
+      <w:proofErr w:type="spellStart"/>
       <w:r>
         <w:rPr>
           <w:rFonts w:ascii="Times New Roman" w:hAnsi="Times New Roman"/>
@@ -922,34 +1011,15 @@
           <w:sz w:val="20"/>
           <w:szCs w:val="20"/>
         </w:rPr>
-        <w:t xml:space="preserve"> ????</w:t>
-      </w:r>
-      <w:proofErr w:type="gramEnd"/>
-      <w:r>
-        <w:rPr>
-          <w:rFonts w:ascii="Times New Roman" w:hAnsi="Times New Roman"/>
-          <w:sz w:val="20"/>
-          <w:szCs w:val="20"/>
-        </w:rPr>
-        <w:t xml:space="preserve"> </w:t>
-      </w:r>
-      <w:proofErr w:type="gramStart"/>
-      <w:r>
-        <w:rPr>
-          <w:rFonts w:ascii="Times New Roman" w:hAnsi="Times New Roman"/>
-          <w:sz w:val="20"/>
-          <w:szCs w:val="20"/>
-        </w:rPr>
-        <w:t>spectroradiometer</w:t>
-      </w:r>
-      <w:proofErr w:type="gramEnd"/>
-      <w:r>
-        <w:rPr>
-          <w:rFonts w:ascii="Times New Roman" w:hAnsi="Times New Roman"/>
-          <w:sz w:val="20"/>
-          <w:szCs w:val="20"/>
-        </w:rPr>
-        <w:t xml:space="preserve"> calibrated for irradiance was also used to perform the same measurement.</w:t>
+        <w:t xml:space="preserve"> SpectraRad-1050</w:t>
+      </w:r>
+      <w:r>
+        <w:rPr>
+          <w:rFonts w:ascii="Times New Roman" w:hAnsi="Times New Roman"/>
+          <w:sz w:val="20"/>
+          <w:szCs w:val="20"/>
+        </w:rPr>
+        <w:t xml:space="preserve"> spectroradiometer calibrated for irradiance was also used to perform the same measurement.</w:t>
       </w:r>
       <w:r>
         <w:rPr>
@@ -994,6 +1064,7 @@
           <w:sz w:val="20"/>
           <w:szCs w:val="20"/>
         </w:rPr>
+        <w:lastRenderedPageBreak/>
         <w:t xml:space="preserve">In addition, the Cimel CE318 robotic </w:t>
       </w:r>
       <w:proofErr w:type="spellStart"/>
@@ -1103,7 +1174,6 @@
           <w:sz w:val="20"/>
           <w:szCs w:val="20"/>
         </w:rPr>
-        <w:lastRenderedPageBreak/>
         <w:t>3</w:t>
       </w:r>
       <w:r>
@@ -1471,7 +1541,7 @@
         </w:rPr>
       </w:pPr>
     </w:p>
-    <w:bookmarkStart w:id="1" w:name="_Ref455849958"/>
+    <w:bookmarkStart w:id="0" w:name="_Ref455849958"/>
     <w:p>
       <w:pPr>
         <w:pStyle w:val="Caption"/>
@@ -1501,6 +1571,9 @@
           </m:sSubPr>
           <m:e>
             <m:r>
+              <m:rPr>
+                <m:sty m:val="bi"/>
+              </m:rPr>
               <w:rPr>
                 <w:rFonts w:ascii="Cambria Math" w:hAnsi="Cambria Math"/>
                 <w:color w:val="000000" w:themeColor="text1"/>
@@ -1512,6 +1585,9 @@
           </m:e>
           <m:sub>
             <m:r>
+              <m:rPr>
+                <m:sty m:val="bi"/>
+              </m:rPr>
               <w:rPr>
                 <w:rFonts w:ascii="Cambria Math" w:hAnsi="Cambria Math"/>
                 <w:color w:val="000000" w:themeColor="text1"/>
@@ -1523,6 +1599,9 @@
           </m:sub>
         </m:sSub>
         <m:r>
+          <m:rPr>
+            <m:sty m:val="bi"/>
+          </m:rPr>
           <w:rPr>
             <w:rFonts w:ascii="Cambria Math" w:hAnsi="Cambria Math"/>
             <w:color w:val="000000" w:themeColor="text1"/>
@@ -1547,6 +1626,9 @@
           </m:sSubPr>
           <m:e>
             <m:r>
+              <m:rPr>
+                <m:sty m:val="bi"/>
+              </m:rPr>
               <w:rPr>
                 <w:rFonts w:ascii="Cambria Math" w:hAnsi="Cambria Math"/>
                 <w:color w:val="000000" w:themeColor="text1"/>
@@ -1558,6 +1640,9 @@
           </m:e>
           <m:sub>
             <m:r>
+              <m:rPr>
+                <m:sty m:val="bi"/>
+              </m:rPr>
               <w:rPr>
                 <w:rFonts w:ascii="Cambria Math" w:hAnsi="Cambria Math"/>
                 <w:color w:val="000000" w:themeColor="text1"/>
@@ -1584,6 +1669,9 @@
           </m:sSubPr>
           <m:e>
             <m:r>
+              <m:rPr>
+                <m:sty m:val="bi"/>
+              </m:rPr>
               <w:rPr>
                 <w:rFonts w:ascii="Cambria Math" w:hAnsi="Cambria Math"/>
                 <w:color w:val="000000" w:themeColor="text1"/>
@@ -1595,6 +1683,9 @@
           </m:e>
           <m:sub>
             <m:r>
+              <m:rPr>
+                <m:sty m:val="bi"/>
+              </m:rPr>
               <w:rPr>
                 <w:rFonts w:ascii="Cambria Math" w:hAnsi="Cambria Math"/>
                 <w:color w:val="000000" w:themeColor="text1"/>
@@ -1606,6 +1697,9 @@
           </m:sub>
         </m:sSub>
         <m:r>
+          <m:rPr>
+            <m:sty m:val="bi"/>
+          </m:rPr>
           <w:rPr>
             <w:rFonts w:ascii="Cambria Math" w:hAnsi="Cambria Math"/>
             <w:color w:val="000000" w:themeColor="text1"/>
@@ -1669,8 +1763,8 @@
         </w:rPr>
         <w:fldChar w:fldCharType="end"/>
       </w:r>
-      <w:bookmarkStart w:id="2" w:name="_Ref455849970"/>
-      <w:bookmarkEnd w:id="1"/>
+      <w:bookmarkStart w:id="1" w:name="_Ref455849970"/>
+      <w:bookmarkEnd w:id="0"/>
       <w:r>
         <w:rPr>
           <w:b w:val="0"/>
@@ -1678,7 +1772,7 @@
         </w:rPr>
         <w:t>)</w:t>
       </w:r>
-      <w:bookmarkEnd w:id="2"/>
+      <w:bookmarkEnd w:id="1"/>
     </w:p>
     <w:p>
       <w:pPr>
@@ -2129,7 +2223,16 @@
           <w:sz w:val="20"/>
           <w:szCs w:val="20"/>
         </w:rPr>
-        <w:t xml:space="preserve"> on the basis of measured AOT and aerosol spectral single-scattering albedo (SSA) as well as adjacent land spectral reflectance. The SSA expresses the probability that a photon will be scattered rather than absorbed when interacting with an aerosol particle.</w:t>
+        <w:t xml:space="preserve"> on the basis of </w:t>
+      </w:r>
+      <w:r>
+        <w:rPr>
+          <w:rFonts w:ascii="Times New Roman" w:hAnsi="Times New Roman"/>
+          <w:sz w:val="20"/>
+          <w:szCs w:val="20"/>
+        </w:rPr>
+        <w:lastRenderedPageBreak/>
+        <w:t>measured AOT and aerosol spectral single-scattering albedo (SSA) as well as adjacent land spectral reflectance. The SSA expresses the probability that a photon will be scattered rather than absorbed when interacting with an aerosol particle.</w:t>
       </w:r>
     </w:p>
     <w:p>
@@ -2149,16 +2252,39 @@
           <w:sz w:val="20"/>
           <w:szCs w:val="20"/>
         </w:rPr>
-        <w:t xml:space="preserve">While MODTRAN offers several canned aerosol types, including “urban”, “rural”, “maritime” and “tropospheric”, none of these options were found to be appropriate in this case, probably due to the fact that the aerosols for this </w:t>
-      </w:r>
-      <w:r>
-        <w:rPr>
-          <w:rFonts w:ascii="Times New Roman" w:hAnsi="Times New Roman"/>
-          <w:sz w:val="20"/>
-          <w:szCs w:val="20"/>
-        </w:rPr>
-        <w:lastRenderedPageBreak/>
-        <w:t xml:space="preserve">location and season are dominated by biomass burning. Biomass burning aerosols tend to have </w:t>
+        <w:t>While MODTRAN offers several canned aerosol types, including “</w:t>
+      </w:r>
+      <w:r>
+        <w:rPr>
+          <w:rFonts w:ascii="Times New Roman" w:hAnsi="Times New Roman"/>
+          <w:sz w:val="20"/>
+          <w:szCs w:val="20"/>
+        </w:rPr>
+        <w:t xml:space="preserve">urban”, “rural”, “maritime”, </w:t>
+      </w:r>
+      <w:r>
+        <w:rPr>
+          <w:rFonts w:ascii="Times New Roman" w:hAnsi="Times New Roman"/>
+          <w:sz w:val="20"/>
+          <w:szCs w:val="20"/>
+        </w:rPr>
+        <w:t>“tropospheric”</w:t>
+      </w:r>
+      <w:r>
+        <w:rPr>
+          <w:rFonts w:ascii="Times New Roman" w:hAnsi="Times New Roman"/>
+          <w:sz w:val="20"/>
+          <w:szCs w:val="20"/>
+        </w:rPr>
+        <w:t xml:space="preserve"> and “desert”</w:t>
+      </w:r>
+      <w:r>
+        <w:rPr>
+          <w:rFonts w:ascii="Times New Roman" w:hAnsi="Times New Roman"/>
+          <w:sz w:val="20"/>
+          <w:szCs w:val="20"/>
+        </w:rPr>
+        <w:t xml:space="preserve">, none of these options were found to be appropriate in this case, probably due to the fact that the aerosols for this location and season are dominated by biomass burning. Biomass burning aerosols tend to have </w:t>
       </w:r>
       <w:r>
         <w:rPr>
@@ -2191,6 +2317,14 @@
           <w:szCs w:val="20"/>
         </w:rPr>
         <w:t xml:space="preserve"> lower SSA than other aerosol classes.</w:t>
+      </w:r>
+      <w:r>
+        <w:rPr>
+          <w:rFonts w:ascii="Times New Roman" w:hAnsi="Times New Roman"/>
+          <w:sz w:val="20"/>
+          <w:szCs w:val="20"/>
+        </w:rPr>
+        <w:t xml:space="preserve"> </w:t>
       </w:r>
     </w:p>
     <w:p>
@@ -2780,16 +2914,7 @@
           <w:sz w:val="20"/>
           <w:szCs w:val="20"/>
         </w:rPr>
-        <w:t>3.3</w:t>
-      </w:r>
-      <w:r>
-        <w:rPr>
-          <w:rFonts w:ascii="Times New Roman" w:hAnsi="Times New Roman"/>
-          <w:b/>
-          <w:sz w:val="20"/>
-          <w:szCs w:val="20"/>
-        </w:rPr>
-        <w:t xml:space="preserve"> Aerosol Optical Properties</w:t>
+        <w:t>3.3 Aerosol Optical Properties</w:t>
       </w:r>
     </w:p>
     <w:p>
@@ -2825,7 +2950,16 @@
           <w:sz w:val="20"/>
           <w:szCs w:val="20"/>
         </w:rPr>
-        <w:t xml:space="preserve">include the canned models mentioned above, where the aerosol loading (total amount) is specified with an optical visibility range or a vertical aerosol optical depth at </w:t>
+        <w:t xml:space="preserve">include the canned models mentioned above, where the aerosol loading (total amount) is specified with an optical visibility </w:t>
+      </w:r>
+      <w:r>
+        <w:rPr>
+          <w:rFonts w:ascii="Times New Roman" w:hAnsi="Times New Roman"/>
+          <w:sz w:val="20"/>
+          <w:szCs w:val="20"/>
+        </w:rPr>
+        <w:lastRenderedPageBreak/>
+        <w:t xml:space="preserve">range or a vertical aerosol optical depth at </w:t>
       </w:r>
       <w:r>
         <w:rPr>
@@ -2877,15 +3011,7 @@
           <w:sz w:val="20"/>
           <w:szCs w:val="20"/>
         </w:rPr>
-        <w:t xml:space="preserve"> law</w:t>
-      </w:r>
-      <w:r>
-        <w:rPr>
-          <w:rFonts w:ascii="Times New Roman" w:hAnsi="Times New Roman"/>
-          <w:sz w:val="20"/>
-          <w:szCs w:val="20"/>
-        </w:rPr>
-        <w:t xml:space="preserve"> manipulations and spectral SSA inputs were </w:t>
+        <w:t xml:space="preserve"> law manipulations and spectral SSA inputs were </w:t>
       </w:r>
       <w:r>
         <w:rPr>
@@ -2939,7 +3065,6 @@
           <w:sz w:val="20"/>
           <w:szCs w:val="20"/>
         </w:rPr>
-        <w:lastRenderedPageBreak/>
         <w:t xml:space="preserve">Aerosol optical property inputs to MODTRAN were fine-tuned to best match </w:t>
       </w:r>
       <w:r>
@@ -3021,6 +3146,14 @@
           <w:szCs w:val="20"/>
         </w:rPr>
         <w:t>.</w:t>
+      </w:r>
+      <w:r>
+        <w:rPr>
+          <w:rFonts w:ascii="Times New Roman" w:hAnsi="Times New Roman"/>
+          <w:sz w:val="20"/>
+          <w:szCs w:val="20"/>
+        </w:rPr>
+        <w:t xml:space="preserve"> </w:t>
       </w:r>
     </w:p>
     <w:p>
@@ -3122,17 +3255,15 @@
           <w:rFonts w:ascii="Times New Roman" w:hAnsi="Times New Roman"/>
           <w:sz w:val="20"/>
           <w:szCs w:val="20"/>
-          <w:highlight w:val="yellow"/>
-        </w:rPr>
-        <w:t xml:space="preserve">[This section perhaps optional if space runs out. Here we compare NRE </w:t>
-      </w:r>
-      <w:proofErr w:type="spellStart"/>
-      <w:r>
-        <w:rPr>
-          <w:rFonts w:ascii="Times New Roman" w:hAnsi="Times New Roman"/>
-          <w:sz w:val="20"/>
-          <w:szCs w:val="20"/>
-          <w:highlight w:val="yellow"/>
+        </w:rPr>
+        <w:t xml:space="preserve">Both of the </w:t>
+      </w:r>
+      <w:proofErr w:type="spellStart"/>
+      <w:r>
+        <w:rPr>
+          <w:rFonts w:ascii="Times New Roman" w:hAnsi="Times New Roman"/>
+          <w:sz w:val="20"/>
+          <w:szCs w:val="20"/>
         </w:rPr>
         <w:t>MicroTOPS</w:t>
       </w:r>
@@ -3142,49 +3273,40 @@
           <w:rFonts w:ascii="Times New Roman" w:hAnsi="Times New Roman"/>
           <w:sz w:val="20"/>
           <w:szCs w:val="20"/>
-          <w:highlight w:val="yellow"/>
-        </w:rPr>
-        <w:t xml:space="preserve"> to DPSS </w:t>
-      </w:r>
-      <w:proofErr w:type="spellStart"/>
-      <w:r>
-        <w:rPr>
-          <w:rFonts w:ascii="Times New Roman" w:hAnsi="Times New Roman"/>
-          <w:sz w:val="20"/>
-          <w:szCs w:val="20"/>
-          <w:highlight w:val="yellow"/>
-        </w:rPr>
-        <w:t>MicroTOPS</w:t>
-      </w:r>
-      <w:proofErr w:type="spellEnd"/>
-      <w:r>
-        <w:rPr>
-          <w:rFonts w:ascii="Times New Roman" w:hAnsi="Times New Roman"/>
-          <w:sz w:val="20"/>
-          <w:szCs w:val="20"/>
-          <w:highlight w:val="yellow"/>
-        </w:rPr>
-        <w:t xml:space="preserve"> and both </w:t>
-      </w:r>
-      <w:proofErr w:type="spellStart"/>
-      <w:r>
-        <w:rPr>
-          <w:rFonts w:ascii="Times New Roman" w:hAnsi="Times New Roman"/>
-          <w:sz w:val="20"/>
-          <w:szCs w:val="20"/>
-          <w:highlight w:val="yellow"/>
-        </w:rPr>
-        <w:t>MicroTOPS</w:t>
-      </w:r>
-      <w:proofErr w:type="spellEnd"/>
-      <w:r>
-        <w:rPr>
-          <w:rFonts w:ascii="Times New Roman" w:hAnsi="Times New Roman"/>
-          <w:sz w:val="20"/>
-          <w:szCs w:val="20"/>
-          <w:highlight w:val="yellow"/>
-        </w:rPr>
-        <w:t xml:space="preserve"> to AERONET]</w:t>
+        </w:rPr>
+        <w:t xml:space="preserve"> instruments belonging to CSIR had</w:t>
+      </w:r>
+      <w:r>
+        <w:rPr>
+          <w:rFonts w:ascii="Times New Roman" w:hAnsi="Times New Roman"/>
+          <w:sz w:val="20"/>
+          <w:szCs w:val="20"/>
+        </w:rPr>
+        <w:t xml:space="preserve"> expired calibrations</w:t>
+      </w:r>
+      <w:r>
+        <w:rPr>
+          <w:rFonts w:ascii="Times New Roman" w:hAnsi="Times New Roman"/>
+          <w:sz w:val="20"/>
+          <w:szCs w:val="20"/>
+        </w:rPr>
+        <w:t xml:space="preserve">. Hence there was a need to compare the instruments to one another and also </w:t>
+      </w:r>
+      <w:r>
+        <w:rPr>
+          <w:rFonts w:ascii="Times New Roman" w:hAnsi="Times New Roman"/>
+          <w:sz w:val="20"/>
+          <w:szCs w:val="20"/>
+        </w:rPr>
+        <w:t xml:space="preserve">to </w:t>
+      </w:r>
+      <w:r>
+        <w:rPr>
+          <w:rFonts w:ascii="Times New Roman" w:hAnsi="Times New Roman"/>
+          <w:sz w:val="20"/>
+          <w:szCs w:val="20"/>
+        </w:rPr>
+        <w:t>the AERONET Cimel CE318, which is calibrated annually at NASA.</w:t>
       </w:r>
     </w:p>
     <w:p>
@@ -3204,7 +3326,7 @@
           <w:sz w:val="20"/>
           <w:szCs w:val="20"/>
         </w:rPr>
-        <w:t xml:space="preserve">Both of the </w:t>
+        <w:t xml:space="preserve">Table 1 shows the co-located comparisons between the two </w:t>
       </w:r>
       <w:proofErr w:type="spellStart"/>
       <w:r>
@@ -3222,39 +3344,7 @@
           <w:sz w:val="20"/>
           <w:szCs w:val="20"/>
         </w:rPr>
-        <w:t xml:space="preserve"> instruments belonging to CSIR had</w:t>
-      </w:r>
-      <w:r>
-        <w:rPr>
-          <w:rFonts w:ascii="Times New Roman" w:hAnsi="Times New Roman"/>
-          <w:sz w:val="20"/>
-          <w:szCs w:val="20"/>
-        </w:rPr>
-        <w:t xml:space="preserve"> expired calibrations</w:t>
-      </w:r>
-      <w:r>
-        <w:rPr>
-          <w:rFonts w:ascii="Times New Roman" w:hAnsi="Times New Roman"/>
-          <w:sz w:val="20"/>
-          <w:szCs w:val="20"/>
-        </w:rPr>
-        <w:t xml:space="preserve">. Hence there was a need to compare the instruments to one another and also </w:t>
-      </w:r>
-      <w:r>
-        <w:rPr>
-          <w:rFonts w:ascii="Times New Roman" w:hAnsi="Times New Roman"/>
-          <w:sz w:val="20"/>
-          <w:szCs w:val="20"/>
-        </w:rPr>
-        <w:t xml:space="preserve">to </w:t>
-      </w:r>
-      <w:r>
-        <w:rPr>
-          <w:rFonts w:ascii="Times New Roman" w:hAnsi="Times New Roman"/>
-          <w:sz w:val="20"/>
-          <w:szCs w:val="20"/>
-        </w:rPr>
-        <w:t>the AERONET Cimel CE318, which is calibrated annually at NASA.</w:t>
+        <w:t xml:space="preserve"> instruments and with AERONET, including the dates and times of comparison. </w:t>
       </w:r>
     </w:p>
     <w:p>
@@ -3308,23 +3398,49 @@
           <w:sz w:val="20"/>
           <w:szCs w:val="20"/>
         </w:rPr>
-        <w:t>[Here show</w:t>
-      </w:r>
-      <w:r>
-        <w:rPr>
-          <w:rFonts w:ascii="Times New Roman" w:hAnsi="Times New Roman"/>
-          <w:sz w:val="20"/>
-          <w:szCs w:val="20"/>
-        </w:rPr>
-        <w:t xml:space="preserve"> results for S2 and S3 on 2016-06-05 and 2016-06-06. See that retrieval of water-leaving radiance, especially at substantial off-nadir angles is dependent on knowledge of aerosol optical properties</w:t>
-      </w:r>
-      <w:r>
-        <w:rPr>
-          <w:rFonts w:ascii="Times New Roman" w:hAnsi="Times New Roman"/>
-          <w:sz w:val="20"/>
-          <w:szCs w:val="20"/>
-        </w:rPr>
-        <w:t>]</w:t>
+        <w:t xml:space="preserve">It was found that absolute measurements of spectral irradiance with the ASD and the </w:t>
+      </w:r>
+      <w:proofErr w:type="spellStart"/>
+      <w:r>
+        <w:rPr>
+          <w:rFonts w:ascii="Times New Roman" w:hAnsi="Times New Roman"/>
+          <w:sz w:val="20"/>
+          <w:szCs w:val="20"/>
+        </w:rPr>
+        <w:t>BWTek</w:t>
+      </w:r>
+      <w:proofErr w:type="spellEnd"/>
+      <w:r>
+        <w:rPr>
+          <w:rFonts w:ascii="Times New Roman" w:hAnsi="Times New Roman"/>
+          <w:sz w:val="20"/>
+          <w:szCs w:val="20"/>
+        </w:rPr>
+        <w:t xml:space="preserve"> instruments were not in good agreement, leading one to suspect a calibration problem with one or both instruments. However, the diffuse to global </w:t>
+      </w:r>
+      <w:r>
+        <w:rPr>
+          <w:rFonts w:ascii="Times New Roman" w:hAnsi="Times New Roman"/>
+          <w:sz w:val="20"/>
+          <w:szCs w:val="20"/>
+        </w:rPr>
+        <w:t xml:space="preserve">irradiance </w:t>
+      </w:r>
+      <w:r>
+        <w:rPr>
+          <w:rFonts w:ascii="Times New Roman" w:hAnsi="Times New Roman"/>
+          <w:sz w:val="20"/>
+          <w:szCs w:val="20"/>
+        </w:rPr>
+        <w:t>ratios were in good agreement</w:t>
+      </w:r>
+      <w:r>
+        <w:rPr>
+          <w:rFonts w:ascii="Times New Roman" w:hAnsi="Times New Roman"/>
+          <w:sz w:val="20"/>
+          <w:szCs w:val="20"/>
+        </w:rPr>
+        <w:t xml:space="preserve"> and therefore it was decided to use only the diffuse/global irradiance measurements to fine-tune the aerosol optical model in MODTRAN.</w:t>
       </w:r>
     </w:p>
     <w:p>
@@ -3334,7 +3450,6 @@
         <w:outlineLvl w:val="0"/>
         <w:rPr>
           <w:rFonts w:ascii="Times New Roman" w:hAnsi="Times New Roman"/>
-          <w:b/>
           <w:sz w:val="20"/>
           <w:szCs w:val="20"/>
         </w:rPr>
@@ -3347,19 +3462,169 @@
         <w:outlineLvl w:val="0"/>
         <w:rPr>
           <w:rFonts w:ascii="Times New Roman" w:hAnsi="Times New Roman"/>
-          <w:b/>
-          <w:sz w:val="20"/>
-          <w:szCs w:val="20"/>
-        </w:rPr>
-      </w:pPr>
-      <w:r>
-        <w:rPr>
-          <w:rFonts w:ascii="Times New Roman" w:hAnsi="Times New Roman"/>
-          <w:b/>
-          <w:sz w:val="20"/>
-          <w:szCs w:val="20"/>
-        </w:rPr>
-        <w:t>5. Conclusion</w:t>
+          <w:sz w:val="20"/>
+          <w:szCs w:val="20"/>
+        </w:rPr>
+      </w:pPr>
+      <w:r>
+        <w:rPr>
+          <w:rFonts w:ascii="Times New Roman" w:hAnsi="Times New Roman"/>
+          <w:sz w:val="20"/>
+          <w:szCs w:val="20"/>
+        </w:rPr>
+        <w:t xml:space="preserve">Figure 1 shows the AOT measurements performed with the </w:t>
+      </w:r>
+      <w:proofErr w:type="spellStart"/>
+      <w:r>
+        <w:rPr>
+          <w:rFonts w:ascii="Times New Roman" w:hAnsi="Times New Roman"/>
+          <w:sz w:val="20"/>
+          <w:szCs w:val="20"/>
+        </w:rPr>
+        <w:t>MicroTOPS</w:t>
+      </w:r>
+      <w:proofErr w:type="spellEnd"/>
+      <w:r>
+        <w:rPr>
+          <w:rFonts w:ascii="Times New Roman" w:hAnsi="Times New Roman"/>
+          <w:sz w:val="20"/>
+          <w:szCs w:val="20"/>
+        </w:rPr>
+        <w:t xml:space="preserve"> instrument at </w:t>
+      </w:r>
+      <w:proofErr w:type="spellStart"/>
+      <w:r>
+        <w:rPr>
+          <w:rFonts w:ascii="Times New Roman" w:hAnsi="Times New Roman"/>
+          <w:sz w:val="20"/>
+          <w:szCs w:val="20"/>
+        </w:rPr>
+        <w:t>Roodeplaat</w:t>
+      </w:r>
+      <w:proofErr w:type="spellEnd"/>
+      <w:r>
+        <w:rPr>
+          <w:rFonts w:ascii="Times New Roman" w:hAnsi="Times New Roman"/>
+          <w:sz w:val="20"/>
+          <w:szCs w:val="20"/>
+        </w:rPr>
+        <w:t xml:space="preserve"> at the time of the Sentinel 3 overpass, together with AOT for the </w:t>
+      </w:r>
+      <w:r>
+        <w:rPr>
+          <w:rFonts w:ascii="Times New Roman" w:hAnsi="Times New Roman"/>
+          <w:sz w:val="20"/>
+          <w:szCs w:val="20"/>
+        </w:rPr>
+        <w:t>“</w:t>
+      </w:r>
+      <w:r>
+        <w:rPr>
+          <w:rFonts w:ascii="Times New Roman" w:hAnsi="Times New Roman"/>
+          <w:sz w:val="20"/>
+          <w:szCs w:val="20"/>
+        </w:rPr>
+        <w:t>rural</w:t>
+      </w:r>
+      <w:r>
+        <w:rPr>
+          <w:rFonts w:ascii="Times New Roman" w:hAnsi="Times New Roman"/>
+          <w:sz w:val="20"/>
+          <w:szCs w:val="20"/>
+        </w:rPr>
+        <w:t>”</w:t>
+      </w:r>
+      <w:r>
+        <w:rPr>
+          <w:rFonts w:ascii="Times New Roman" w:hAnsi="Times New Roman"/>
+          <w:sz w:val="20"/>
+          <w:szCs w:val="20"/>
+        </w:rPr>
+        <w:t xml:space="preserve"> and </w:t>
+      </w:r>
+      <w:r>
+        <w:rPr>
+          <w:rFonts w:ascii="Times New Roman" w:hAnsi="Times New Roman"/>
+          <w:sz w:val="20"/>
+          <w:szCs w:val="20"/>
+        </w:rPr>
+        <w:t>“</w:t>
+      </w:r>
+      <w:r>
+        <w:rPr>
+          <w:rFonts w:ascii="Times New Roman" w:hAnsi="Times New Roman"/>
+          <w:sz w:val="20"/>
+          <w:szCs w:val="20"/>
+        </w:rPr>
+        <w:t>urban</w:t>
+      </w:r>
+      <w:r>
+        <w:rPr>
+          <w:rFonts w:ascii="Times New Roman" w:hAnsi="Times New Roman"/>
+          <w:sz w:val="20"/>
+          <w:szCs w:val="20"/>
+        </w:rPr>
+        <w:t>”</w:t>
+      </w:r>
+      <w:r>
+        <w:rPr>
+          <w:rFonts w:ascii="Times New Roman" w:hAnsi="Times New Roman"/>
+          <w:sz w:val="20"/>
+          <w:szCs w:val="20"/>
+        </w:rPr>
+        <w:t xml:space="preserve"> canned MODTRAN aerosol models. Figure 1 also shows the result of tuning the aerosol optical model in MODTRAN to best match AOT at all measurement wavelengths using </w:t>
+      </w:r>
+      <w:proofErr w:type="spellStart"/>
+      <w:r>
+        <w:rPr>
+          <w:rFonts w:ascii="Times New Roman" w:hAnsi="Times New Roman"/>
+          <w:sz w:val="20"/>
+          <w:szCs w:val="20"/>
+        </w:rPr>
+        <w:t>Ångstrom</w:t>
+      </w:r>
+      <w:proofErr w:type="spellEnd"/>
+      <w:r>
+        <w:rPr>
+          <w:rFonts w:ascii="Times New Roman" w:hAnsi="Times New Roman"/>
+          <w:sz w:val="20"/>
+          <w:szCs w:val="20"/>
+        </w:rPr>
+        <w:t xml:space="preserve"> law adjustment and spectral SSA from AERONET </w:t>
+      </w:r>
+      <w:r>
+        <w:rPr>
+          <w:rFonts w:ascii="Times New Roman" w:hAnsi="Times New Roman"/>
+          <w:sz w:val="20"/>
+          <w:szCs w:val="20"/>
+        </w:rPr>
+        <w:t xml:space="preserve">measured </w:t>
+      </w:r>
+      <w:r>
+        <w:rPr>
+          <w:rFonts w:ascii="Times New Roman" w:hAnsi="Times New Roman"/>
+          <w:sz w:val="20"/>
+          <w:szCs w:val="20"/>
+        </w:rPr>
+        <w:t xml:space="preserve">at the same time. We assume that spectral SSA measurements at the CSIR AERONET site are representative also of the aerosols at </w:t>
+      </w:r>
+      <w:proofErr w:type="spellStart"/>
+      <w:r>
+        <w:rPr>
+          <w:rFonts w:ascii="Times New Roman" w:hAnsi="Times New Roman"/>
+          <w:sz w:val="20"/>
+          <w:szCs w:val="20"/>
+        </w:rPr>
+        <w:t>Roodeplaat</w:t>
+      </w:r>
+      <w:proofErr w:type="spellEnd"/>
+      <w:r>
+        <w:rPr>
+          <w:rFonts w:ascii="Times New Roman" w:hAnsi="Times New Roman"/>
+          <w:sz w:val="20"/>
+          <w:szCs w:val="20"/>
+        </w:rPr>
+        <w:t xml:space="preserve"> some 15 km away.</w:t>
       </w:r>
     </w:p>
     <w:p>
@@ -3373,30 +3638,6 @@
           <w:szCs w:val="20"/>
         </w:rPr>
       </w:pPr>
-      <w:r>
-        <w:rPr>
-          <w:rFonts w:ascii="Times New Roman" w:hAnsi="Times New Roman"/>
-          <w:sz w:val="20"/>
-          <w:szCs w:val="20"/>
-        </w:rPr>
-        <w:t xml:space="preserve">The atmosphere has a very important influence on satellite remote sensing views </w:t>
-      </w:r>
-      <w:r>
-        <w:rPr>
-          <w:rFonts w:ascii="Times New Roman" w:hAnsi="Times New Roman"/>
-          <w:sz w:val="20"/>
-          <w:szCs w:val="20"/>
-        </w:rPr>
-        <w:t>of the Earth surface. Particularly</w:t>
-      </w:r>
-      <w:r>
-        <w:rPr>
-          <w:rFonts w:ascii="Times New Roman" w:hAnsi="Times New Roman"/>
-          <w:sz w:val="20"/>
-          <w:szCs w:val="20"/>
-        </w:rPr>
-        <w:t xml:space="preserve"> for dark and small targets such as inland water bodies, it is necessary to perform atmospheric correction/compensation of raw satellite EO data. The effect is increasingly pronounced with increasing off-nadir view angles.</w:t>
-      </w:r>
     </w:p>
     <w:p>
       <w:pPr>
@@ -3415,6 +3656,922 @@
           <w:sz w:val="20"/>
           <w:szCs w:val="20"/>
         </w:rPr>
+        <w:t xml:space="preserve">Figure 2 shows the diffuse/global spectral irradiance ratio, measured using the ASD and </w:t>
+      </w:r>
+      <w:proofErr w:type="spellStart"/>
+      <w:r>
+        <w:rPr>
+          <w:rFonts w:ascii="Times New Roman" w:hAnsi="Times New Roman"/>
+          <w:sz w:val="20"/>
+          <w:szCs w:val="20"/>
+        </w:rPr>
+        <w:t>BWTek</w:t>
+      </w:r>
+      <w:proofErr w:type="spellEnd"/>
+      <w:r>
+        <w:rPr>
+          <w:rFonts w:ascii="Times New Roman" w:hAnsi="Times New Roman"/>
+          <w:sz w:val="20"/>
+          <w:szCs w:val="20"/>
+        </w:rPr>
+        <w:t xml:space="preserve"> instruments, together with the MODTRAN canned urban aerosol result.</w:t>
+      </w:r>
+    </w:p>
+    <w:p>
+      <w:pPr>
+        <w:spacing w:after="0" w:line="240" w:lineRule="auto"/>
+        <w:jc w:val="both"/>
+        <w:outlineLvl w:val="0"/>
+        <w:rPr>
+          <w:rFonts w:ascii="Times New Roman" w:hAnsi="Times New Roman"/>
+          <w:sz w:val="20"/>
+          <w:szCs w:val="20"/>
+        </w:rPr>
+      </w:pPr>
+    </w:p>
+    <w:p>
+      <w:pPr>
+        <w:spacing w:after="0" w:line="240" w:lineRule="auto"/>
+        <w:jc w:val="both"/>
+        <w:outlineLvl w:val="0"/>
+        <w:rPr>
+          <w:rFonts w:ascii="Times New Roman" w:hAnsi="Times New Roman"/>
+          <w:sz w:val="20"/>
+          <w:szCs w:val="20"/>
+        </w:rPr>
+      </w:pPr>
+      <w:r>
+        <w:rPr>
+          <w:rFonts w:ascii="Times New Roman" w:hAnsi="Times New Roman"/>
+          <w:sz w:val="20"/>
+          <w:szCs w:val="20"/>
+        </w:rPr>
+        <w:t xml:space="preserve">Figure 3 shows the same data as in Figure 2, but expressed as a percentage error (difference divided by the mean) between the MODTRAN urban aerosol result and the ASD, respectively the </w:t>
+      </w:r>
+      <w:proofErr w:type="spellStart"/>
+      <w:r>
+        <w:rPr>
+          <w:rFonts w:ascii="Times New Roman" w:hAnsi="Times New Roman"/>
+          <w:sz w:val="20"/>
+          <w:szCs w:val="20"/>
+        </w:rPr>
+        <w:t>BWTek</w:t>
+      </w:r>
+      <w:proofErr w:type="spellEnd"/>
+      <w:r>
+        <w:rPr>
+          <w:rFonts w:ascii="Times New Roman" w:hAnsi="Times New Roman"/>
+          <w:sz w:val="20"/>
+          <w:szCs w:val="20"/>
+        </w:rPr>
+        <w:t xml:space="preserve"> measured diffuse/global ratio.</w:t>
+      </w:r>
+    </w:p>
+    <w:p>
+      <w:pPr>
+        <w:spacing w:after="0" w:line="240" w:lineRule="auto"/>
+        <w:jc w:val="both"/>
+        <w:outlineLvl w:val="0"/>
+        <w:rPr>
+          <w:rFonts w:ascii="Times New Roman" w:hAnsi="Times New Roman"/>
+          <w:sz w:val="20"/>
+          <w:szCs w:val="20"/>
+        </w:rPr>
+      </w:pPr>
+    </w:p>
+    <w:p>
+      <w:pPr>
+        <w:spacing w:after="0" w:line="240" w:lineRule="auto"/>
+        <w:jc w:val="both"/>
+        <w:outlineLvl w:val="0"/>
+        <w:rPr>
+          <w:rFonts w:ascii="Times New Roman" w:hAnsi="Times New Roman"/>
+          <w:sz w:val="20"/>
+          <w:szCs w:val="20"/>
+        </w:rPr>
+      </w:pPr>
+      <w:r>
+        <w:rPr>
+          <w:rFonts w:ascii="Times New Roman" w:hAnsi="Times New Roman"/>
+          <w:sz w:val="20"/>
+          <w:szCs w:val="20"/>
+        </w:rPr>
+        <w:t>Figure 4 shows how the relative error for the MODTRAN urban aerosol result can be reduced relative to Figure 3 by tuning the MODTRAN aerosol optical model using the in-situ measurements.</w:t>
+      </w:r>
+    </w:p>
+    <w:p>
+      <w:pPr>
+        <w:spacing w:after="0" w:line="240" w:lineRule="auto"/>
+        <w:jc w:val="both"/>
+        <w:outlineLvl w:val="0"/>
+        <w:rPr>
+          <w:rFonts w:ascii="Times New Roman" w:hAnsi="Times New Roman"/>
+          <w:sz w:val="20"/>
+          <w:szCs w:val="20"/>
+        </w:rPr>
+      </w:pPr>
+    </w:p>
+    <w:p>
+      <w:pPr>
+        <w:spacing w:after="0" w:line="240" w:lineRule="auto"/>
+        <w:jc w:val="both"/>
+        <w:outlineLvl w:val="0"/>
+        <w:rPr>
+          <w:rFonts w:ascii="Times New Roman" w:hAnsi="Times New Roman"/>
+          <w:sz w:val="20"/>
+          <w:szCs w:val="20"/>
+        </w:rPr>
+      </w:pPr>
+    </w:p>
+    <w:p>
+      <w:pPr>
+        <w:keepNext/>
+        <w:spacing w:after="0" w:line="240" w:lineRule="auto"/>
+        <w:jc w:val="both"/>
+        <w:outlineLvl w:val="0"/>
+      </w:pPr>
+      <w:r>
+        <w:rPr>
+          <w:rFonts w:ascii="Times New Roman" w:hAnsi="Times New Roman"/>
+          <w:noProof/>
+          <w:sz w:val="20"/>
+          <w:szCs w:val="20"/>
+          <w:lang w:eastAsia="en-GB"/>
+        </w:rPr>
+        <w:lastRenderedPageBreak/>
+        <w:drawing>
+          <wp:inline distT="0" distB="0" distL="0" distR="0" wp14:anchorId="44D38BEA" wp14:editId="02AB6BA6">
+            <wp:extent cx="3060065" cy="2297430"/>
+            <wp:effectExtent l="0" t="0" r="6985" b="7620"/>
+            <wp:docPr id="2" name="Picture 2"/>
+            <wp:cNvGraphicFramePr>
+              <a:graphicFrameLocks xmlns:a="http://schemas.openxmlformats.org/drawingml/2006/main" noChangeAspect="1"/>
+            </wp:cNvGraphicFramePr>
+            <a:graphic xmlns:a="http://schemas.openxmlformats.org/drawingml/2006/main">
+              <a:graphicData uri="http://schemas.openxmlformats.org/drawingml/2006/picture">
+                <pic:pic xmlns:pic="http://schemas.openxmlformats.org/drawingml/2006/picture">
+                  <pic:nvPicPr>
+                    <pic:cNvPr id="0" name="VerticalAODRoodeplaat20160606.emf"/>
+                    <pic:cNvPicPr/>
+                  </pic:nvPicPr>
+                  <pic:blipFill>
+                    <a:blip r:embed="rId11">
+                      <a:extLst>
+                        <a:ext uri="{28A0092B-C50C-407E-A947-70E740481C1C}">
+                          <a14:useLocalDpi xmlns:a14="http://schemas.microsoft.com/office/drawing/2010/main" val="0"/>
+                        </a:ext>
+                      </a:extLst>
+                    </a:blip>
+                    <a:stretch>
+                      <a:fillRect/>
+                    </a:stretch>
+                  </pic:blipFill>
+                  <pic:spPr>
+                    <a:xfrm>
+                      <a:off x="0" y="0"/>
+                      <a:ext cx="3060065" cy="2297430"/>
+                    </a:xfrm>
+                    <a:prstGeom prst="rect">
+                      <a:avLst/>
+                    </a:prstGeom>
+                  </pic:spPr>
+                </pic:pic>
+              </a:graphicData>
+            </a:graphic>
+          </wp:inline>
+        </w:drawing>
+      </w:r>
+    </w:p>
+    <w:p>
+      <w:pPr>
+        <w:pStyle w:val="Caption"/>
+        <w:jc w:val="both"/>
+        <w:rPr>
+          <w:color w:val="000000" w:themeColor="text1"/>
+        </w:rPr>
+      </w:pPr>
+      <w:r>
+        <w:rPr>
+          <w:color w:val="000000" w:themeColor="text1"/>
+        </w:rPr>
+        <w:t xml:space="preserve">Figure </w:t>
+      </w:r>
+      <w:r>
+        <w:rPr>
+          <w:color w:val="000000" w:themeColor="text1"/>
+        </w:rPr>
+        <w:fldChar w:fldCharType="begin"/>
+      </w:r>
+      <w:r>
+        <w:rPr>
+          <w:color w:val="000000" w:themeColor="text1"/>
+        </w:rPr>
+        <w:instrText xml:space="preserve"> SEQ Figure \* ARABIC </w:instrText>
+      </w:r>
+      <w:r>
+        <w:rPr>
+          <w:color w:val="000000" w:themeColor="text1"/>
+        </w:rPr>
+        <w:fldChar w:fldCharType="separate"/>
+      </w:r>
+      <w:r>
+        <w:rPr>
+          <w:noProof/>
+          <w:color w:val="000000" w:themeColor="text1"/>
+        </w:rPr>
+        <w:t>1</w:t>
+      </w:r>
+      <w:r>
+        <w:rPr>
+          <w:color w:val="000000" w:themeColor="text1"/>
+        </w:rPr>
+        <w:fldChar w:fldCharType="end"/>
+      </w:r>
+      <w:r>
+        <w:rPr>
+          <w:color w:val="000000" w:themeColor="text1"/>
+        </w:rPr>
+        <w:t xml:space="preserve"> : Comparison of MODTRAN </w:t>
+      </w:r>
+      <w:r>
+        <w:rPr>
+          <w:color w:val="000000" w:themeColor="text1"/>
+        </w:rPr>
+        <w:t>u</w:t>
+      </w:r>
+      <w:r>
+        <w:rPr>
+          <w:color w:val="000000" w:themeColor="text1"/>
+        </w:rPr>
+        <w:t>rban an</w:t>
+      </w:r>
+      <w:r>
+        <w:rPr>
+          <w:color w:val="000000" w:themeColor="text1"/>
+        </w:rPr>
+        <w:t>d r</w:t>
+      </w:r>
+      <w:r>
+        <w:rPr>
+          <w:color w:val="000000" w:themeColor="text1"/>
+        </w:rPr>
+        <w:t>u</w:t>
+      </w:r>
+      <w:r>
+        <w:rPr>
+          <w:color w:val="000000" w:themeColor="text1"/>
+        </w:rPr>
+        <w:t>ral a</w:t>
+      </w:r>
+      <w:r>
+        <w:rPr>
+          <w:color w:val="000000" w:themeColor="text1"/>
+        </w:rPr>
+        <w:t xml:space="preserve">erosol </w:t>
+      </w:r>
+      <w:r>
+        <w:rPr>
+          <w:color w:val="000000" w:themeColor="text1"/>
+        </w:rPr>
+        <w:t>s</w:t>
+      </w:r>
+      <w:r>
+        <w:rPr>
+          <w:color w:val="000000" w:themeColor="text1"/>
+        </w:rPr>
+        <w:t xml:space="preserve">pectral AOD </w:t>
+      </w:r>
+      <w:r>
+        <w:rPr>
+          <w:color w:val="000000" w:themeColor="text1"/>
+        </w:rPr>
+        <w:t>m</w:t>
+      </w:r>
+      <w:r>
+        <w:rPr>
+          <w:color w:val="000000" w:themeColor="text1"/>
+        </w:rPr>
+        <w:t xml:space="preserve">odels with </w:t>
+      </w:r>
+      <w:r>
+        <w:rPr>
+          <w:color w:val="000000" w:themeColor="text1"/>
+        </w:rPr>
+        <w:t>user-d</w:t>
+      </w:r>
+      <w:r>
+        <w:rPr>
+          <w:color w:val="000000" w:themeColor="text1"/>
+        </w:rPr>
+        <w:t>efined</w:t>
+      </w:r>
+      <w:r>
+        <w:rPr>
+          <w:color w:val="000000" w:themeColor="text1"/>
+        </w:rPr>
+        <w:t xml:space="preserve"> m</w:t>
+      </w:r>
+      <w:r>
+        <w:rPr>
+          <w:color w:val="000000" w:themeColor="text1"/>
+        </w:rPr>
+        <w:t xml:space="preserve">odel </w:t>
+      </w:r>
+      <w:r>
+        <w:rPr>
+          <w:color w:val="000000" w:themeColor="text1"/>
+        </w:rPr>
+        <w:t>t</w:t>
+      </w:r>
+      <w:r>
+        <w:rPr>
+          <w:color w:val="000000" w:themeColor="text1"/>
+        </w:rPr>
+        <w:t xml:space="preserve">uned </w:t>
+      </w:r>
+      <w:r>
+        <w:rPr>
+          <w:color w:val="000000" w:themeColor="text1"/>
+        </w:rPr>
+        <w:t>using in-situ m</w:t>
+      </w:r>
+      <w:r>
+        <w:rPr>
+          <w:color w:val="000000" w:themeColor="text1"/>
+        </w:rPr>
+        <w:t>easurements</w:t>
+      </w:r>
+    </w:p>
+    <w:p>
+      <w:pPr>
+        <w:keepNext/>
+      </w:pPr>
+      <w:r>
+        <w:rPr>
+          <w:noProof/>
+          <w:lang w:eastAsia="en-GB"/>
+        </w:rPr>
+        <w:drawing>
+          <wp:inline distT="0" distB="0" distL="0" distR="0" wp14:anchorId="0B3E9091" wp14:editId="7A3CBCBA">
+            <wp:extent cx="3060065" cy="2297430"/>
+            <wp:effectExtent l="0" t="0" r="6985" b="7620"/>
+            <wp:docPr id="3" name="Picture 3"/>
+            <wp:cNvGraphicFramePr>
+              <a:graphicFrameLocks xmlns:a="http://schemas.openxmlformats.org/drawingml/2006/main" noChangeAspect="1"/>
+            </wp:cNvGraphicFramePr>
+            <a:graphic xmlns:a="http://schemas.openxmlformats.org/drawingml/2006/main">
+              <a:graphicData uri="http://schemas.openxmlformats.org/drawingml/2006/picture">
+                <pic:pic xmlns:pic="http://schemas.openxmlformats.org/drawingml/2006/picture">
+                  <pic:nvPicPr>
+                    <pic:cNvPr id="0" name="DiffuseGlobalRoodeplaat20160605Urban.emf"/>
+                    <pic:cNvPicPr/>
+                  </pic:nvPicPr>
+                  <pic:blipFill>
+                    <a:blip r:embed="rId12">
+                      <a:extLst>
+                        <a:ext uri="{28A0092B-C50C-407E-A947-70E740481C1C}">
+                          <a14:useLocalDpi xmlns:a14="http://schemas.microsoft.com/office/drawing/2010/main" val="0"/>
+                        </a:ext>
+                      </a:extLst>
+                    </a:blip>
+                    <a:stretch>
+                      <a:fillRect/>
+                    </a:stretch>
+                  </pic:blipFill>
+                  <pic:spPr>
+                    <a:xfrm>
+                      <a:off x="0" y="0"/>
+                      <a:ext cx="3060065" cy="2297430"/>
+                    </a:xfrm>
+                    <a:prstGeom prst="rect">
+                      <a:avLst/>
+                    </a:prstGeom>
+                  </pic:spPr>
+                </pic:pic>
+              </a:graphicData>
+            </a:graphic>
+          </wp:inline>
+        </w:drawing>
+      </w:r>
+    </w:p>
+    <w:p>
+      <w:pPr>
+        <w:pStyle w:val="Caption"/>
+        <w:rPr>
+          <w:color w:val="000000" w:themeColor="text1"/>
+        </w:rPr>
+      </w:pPr>
+      <w:r>
+        <w:rPr>
+          <w:color w:val="000000" w:themeColor="text1"/>
+        </w:rPr>
+        <w:t xml:space="preserve">Figure </w:t>
+      </w:r>
+      <w:r>
+        <w:rPr>
+          <w:color w:val="000000" w:themeColor="text1"/>
+        </w:rPr>
+        <w:fldChar w:fldCharType="begin"/>
+      </w:r>
+      <w:r>
+        <w:rPr>
+          <w:color w:val="000000" w:themeColor="text1"/>
+        </w:rPr>
+        <w:instrText xml:space="preserve"> SEQ Figure \* ARABIC </w:instrText>
+      </w:r>
+      <w:r>
+        <w:rPr>
+          <w:color w:val="000000" w:themeColor="text1"/>
+        </w:rPr>
+        <w:fldChar w:fldCharType="separate"/>
+      </w:r>
+      <w:r>
+        <w:rPr>
+          <w:noProof/>
+          <w:color w:val="000000" w:themeColor="text1"/>
+        </w:rPr>
+        <w:t>2</w:t>
+      </w:r>
+      <w:r>
+        <w:rPr>
+          <w:color w:val="000000" w:themeColor="text1"/>
+        </w:rPr>
+        <w:fldChar w:fldCharType="end"/>
+      </w:r>
+      <w:r>
+        <w:rPr>
+          <w:color w:val="000000" w:themeColor="text1"/>
+        </w:rPr>
+        <w:t xml:space="preserve"> : Diffuse/Global ratio </w:t>
+      </w:r>
+      <w:r>
+        <w:rPr>
+          <w:color w:val="000000" w:themeColor="text1"/>
+        </w:rPr>
+        <w:t xml:space="preserve">for </w:t>
+      </w:r>
+      <w:proofErr w:type="spellStart"/>
+      <w:r>
+        <w:rPr>
+          <w:color w:val="000000" w:themeColor="text1"/>
+        </w:rPr>
+        <w:t>Roodeplaat</w:t>
+      </w:r>
+      <w:proofErr w:type="spellEnd"/>
+      <w:r>
+        <w:rPr>
+          <w:color w:val="000000" w:themeColor="text1"/>
+        </w:rPr>
+        <w:t xml:space="preserve"> on 2016-06-05 </w:t>
+      </w:r>
+      <w:r>
+        <w:rPr>
+          <w:color w:val="000000" w:themeColor="text1"/>
+        </w:rPr>
+        <w:t xml:space="preserve">computed using MODTRAN canned urban aerosol model with diffuse/global ratio measured in-situ with ASD and </w:t>
+      </w:r>
+      <w:proofErr w:type="spellStart"/>
+      <w:r>
+        <w:rPr>
+          <w:color w:val="000000" w:themeColor="text1"/>
+        </w:rPr>
+        <w:t>BWTek</w:t>
+      </w:r>
+      <w:proofErr w:type="spellEnd"/>
+      <w:r>
+        <w:rPr>
+          <w:color w:val="000000" w:themeColor="text1"/>
+        </w:rPr>
+        <w:t xml:space="preserve"> radiometers.</w:t>
+      </w:r>
+    </w:p>
+    <w:p>
+      <w:pPr>
+        <w:keepNext/>
+        <w:spacing w:after="0" w:line="240" w:lineRule="auto"/>
+        <w:jc w:val="both"/>
+        <w:outlineLvl w:val="0"/>
+      </w:pPr>
+      <w:r>
+        <w:rPr>
+          <w:rFonts w:ascii="Times New Roman" w:hAnsi="Times New Roman"/>
+          <w:noProof/>
+          <w:sz w:val="20"/>
+          <w:szCs w:val="20"/>
+          <w:lang w:eastAsia="en-GB"/>
+        </w:rPr>
+        <w:drawing>
+          <wp:inline distT="0" distB="0" distL="0" distR="0" wp14:anchorId="38DF34CF" wp14:editId="65F9B94C">
+            <wp:extent cx="3060065" cy="2297430"/>
+            <wp:effectExtent l="0" t="0" r="6985" b="7620"/>
+            <wp:docPr id="4" name="Picture 4"/>
+            <wp:cNvGraphicFramePr>
+              <a:graphicFrameLocks xmlns:a="http://schemas.openxmlformats.org/drawingml/2006/main" noChangeAspect="1"/>
+            </wp:cNvGraphicFramePr>
+            <a:graphic xmlns:a="http://schemas.openxmlformats.org/drawingml/2006/main">
+              <a:graphicData uri="http://schemas.openxmlformats.org/drawingml/2006/picture">
+                <pic:pic xmlns:pic="http://schemas.openxmlformats.org/drawingml/2006/picture">
+                  <pic:nvPicPr>
+                    <pic:cNvPr id="0" name="DiffuseGlobalErrorRoodeplaat20160605Urban.emf"/>
+                    <pic:cNvPicPr/>
+                  </pic:nvPicPr>
+                  <pic:blipFill>
+                    <a:blip r:embed="rId13">
+                      <a:extLst>
+                        <a:ext uri="{28A0092B-C50C-407E-A947-70E740481C1C}">
+                          <a14:useLocalDpi xmlns:a14="http://schemas.microsoft.com/office/drawing/2010/main" val="0"/>
+                        </a:ext>
+                      </a:extLst>
+                    </a:blip>
+                    <a:stretch>
+                      <a:fillRect/>
+                    </a:stretch>
+                  </pic:blipFill>
+                  <pic:spPr>
+                    <a:xfrm>
+                      <a:off x="0" y="0"/>
+                      <a:ext cx="3060065" cy="2297430"/>
+                    </a:xfrm>
+                    <a:prstGeom prst="rect">
+                      <a:avLst/>
+                    </a:prstGeom>
+                  </pic:spPr>
+                </pic:pic>
+              </a:graphicData>
+            </a:graphic>
+          </wp:inline>
+        </w:drawing>
+      </w:r>
+    </w:p>
+    <w:p>
+      <w:pPr>
+        <w:pStyle w:val="Caption"/>
+        <w:jc w:val="both"/>
+        <w:rPr>
+          <w:rFonts w:ascii="Times New Roman" w:hAnsi="Times New Roman"/>
+          <w:color w:val="000000" w:themeColor="text1"/>
+          <w:sz w:val="20"/>
+          <w:szCs w:val="20"/>
+        </w:rPr>
+      </w:pPr>
+      <w:r>
+        <w:rPr>
+          <w:color w:val="000000" w:themeColor="text1"/>
+        </w:rPr>
+        <w:t xml:space="preserve">Figure </w:t>
+      </w:r>
+      <w:r>
+        <w:rPr>
+          <w:color w:val="000000" w:themeColor="text1"/>
+        </w:rPr>
+        <w:fldChar w:fldCharType="begin"/>
+      </w:r>
+      <w:r>
+        <w:rPr>
+          <w:color w:val="000000" w:themeColor="text1"/>
+        </w:rPr>
+        <w:instrText xml:space="preserve"> SEQ Figure \* ARABIC </w:instrText>
+      </w:r>
+      <w:r>
+        <w:rPr>
+          <w:color w:val="000000" w:themeColor="text1"/>
+        </w:rPr>
+        <w:fldChar w:fldCharType="separate"/>
+      </w:r>
+      <w:r>
+        <w:rPr>
+          <w:noProof/>
+          <w:color w:val="000000" w:themeColor="text1"/>
+        </w:rPr>
+        <w:t>3</w:t>
+      </w:r>
+      <w:r>
+        <w:rPr>
+          <w:color w:val="000000" w:themeColor="text1"/>
+        </w:rPr>
+        <w:fldChar w:fldCharType="end"/>
+      </w:r>
+      <w:r>
+        <w:rPr>
+          <w:color w:val="000000" w:themeColor="text1"/>
+        </w:rPr>
+        <w:t xml:space="preserve"> : Relative percentage error between global/diffuse </w:t>
+      </w:r>
+      <w:proofErr w:type="gramStart"/>
+      <w:r>
+        <w:rPr>
+          <w:color w:val="000000" w:themeColor="text1"/>
+        </w:rPr>
+        <w:t>ratio</w:t>
+      </w:r>
+      <w:proofErr w:type="gramEnd"/>
+      <w:r>
+        <w:rPr>
+          <w:color w:val="000000" w:themeColor="text1"/>
+        </w:rPr>
+        <w:t xml:space="preserve"> computed with MODTRAN using the urban aerosol model with respect to the ASD and </w:t>
+      </w:r>
+      <w:proofErr w:type="spellStart"/>
+      <w:r>
+        <w:rPr>
+          <w:color w:val="000000" w:themeColor="text1"/>
+        </w:rPr>
+        <w:t>BWTek</w:t>
+      </w:r>
+      <w:proofErr w:type="spellEnd"/>
+      <w:r>
+        <w:rPr>
+          <w:color w:val="000000" w:themeColor="text1"/>
+        </w:rPr>
+        <w:t xml:space="preserve"> diffuse/global ratio in-situ measurements.</w:t>
+      </w:r>
+    </w:p>
+    <w:p>
+      <w:pPr>
+        <w:spacing w:after="0" w:line="240" w:lineRule="auto"/>
+        <w:jc w:val="both"/>
+        <w:outlineLvl w:val="0"/>
+        <w:rPr>
+          <w:rFonts w:ascii="Times New Roman" w:hAnsi="Times New Roman"/>
+          <w:sz w:val="20"/>
+          <w:szCs w:val="20"/>
+        </w:rPr>
+      </w:pPr>
+      <w:r>
+        <w:rPr>
+          <w:rFonts w:ascii="Times New Roman" w:hAnsi="Times New Roman"/>
+          <w:noProof/>
+          <w:sz w:val="20"/>
+          <w:szCs w:val="20"/>
+          <w:lang w:eastAsia="en-GB"/>
+        </w:rPr>
+        <w:lastRenderedPageBreak/>
+        <w:drawing>
+          <wp:inline distT="0" distB="0" distL="0" distR="0">
+            <wp:extent cx="3060065" cy="2297430"/>
+            <wp:effectExtent l="0" t="0" r="6985" b="7620"/>
+            <wp:docPr id="6" name="Picture 6"/>
+            <wp:cNvGraphicFramePr>
+              <a:graphicFrameLocks xmlns:a="http://schemas.openxmlformats.org/drawingml/2006/main" noChangeAspect="1"/>
+            </wp:cNvGraphicFramePr>
+            <a:graphic xmlns:a="http://schemas.openxmlformats.org/drawingml/2006/main">
+              <a:graphicData uri="http://schemas.openxmlformats.org/drawingml/2006/picture">
+                <pic:pic xmlns:pic="http://schemas.openxmlformats.org/drawingml/2006/picture">
+                  <pic:nvPicPr>
+                    <pic:cNvPr id="0" name="DiffuseGlobalErrorRoodeplaat20160605Tuned.emf"/>
+                    <pic:cNvPicPr/>
+                  </pic:nvPicPr>
+                  <pic:blipFill>
+                    <a:blip r:embed="rId14">
+                      <a:extLst>
+                        <a:ext uri="{28A0092B-C50C-407E-A947-70E740481C1C}">
+                          <a14:useLocalDpi xmlns:a14="http://schemas.microsoft.com/office/drawing/2010/main" val="0"/>
+                        </a:ext>
+                      </a:extLst>
+                    </a:blip>
+                    <a:stretch>
+                      <a:fillRect/>
+                    </a:stretch>
+                  </pic:blipFill>
+                  <pic:spPr>
+                    <a:xfrm>
+                      <a:off x="0" y="0"/>
+                      <a:ext cx="3060065" cy="2297430"/>
+                    </a:xfrm>
+                    <a:prstGeom prst="rect">
+                      <a:avLst/>
+                    </a:prstGeom>
+                  </pic:spPr>
+                </pic:pic>
+              </a:graphicData>
+            </a:graphic>
+          </wp:inline>
+        </w:drawing>
+      </w:r>
+    </w:p>
+    <w:p>
+      <w:pPr>
+        <w:spacing w:after="0" w:line="240" w:lineRule="auto"/>
+        <w:jc w:val="both"/>
+        <w:outlineLvl w:val="0"/>
+        <w:rPr>
+          <w:rFonts w:ascii="Times New Roman" w:hAnsi="Times New Roman"/>
+          <w:sz w:val="20"/>
+          <w:szCs w:val="20"/>
+        </w:rPr>
+      </w:pPr>
+    </w:p>
+    <w:p>
+      <w:pPr>
+        <w:spacing w:after="0" w:line="240" w:lineRule="auto"/>
+        <w:jc w:val="both"/>
+        <w:outlineLvl w:val="0"/>
+        <w:rPr>
+          <w:rFonts w:ascii="Times New Roman" w:hAnsi="Times New Roman"/>
+          <w:sz w:val="20"/>
+          <w:szCs w:val="20"/>
+        </w:rPr>
+      </w:pPr>
+      <w:proofErr w:type="gramStart"/>
+      <w:r>
+        <w:rPr>
+          <w:rFonts w:ascii="Times New Roman" w:hAnsi="Times New Roman"/>
+          <w:sz w:val="20"/>
+          <w:szCs w:val="20"/>
+        </w:rPr>
+        <w:t>Figure ???</w:t>
+      </w:r>
+      <w:proofErr w:type="gramEnd"/>
+      <w:r>
+        <w:rPr>
+          <w:rFonts w:ascii="Times New Roman" w:hAnsi="Times New Roman"/>
+          <w:sz w:val="20"/>
+          <w:szCs w:val="20"/>
+        </w:rPr>
+        <w:t xml:space="preserve"> </w:t>
+      </w:r>
+      <w:proofErr w:type="gramStart"/>
+      <w:r>
+        <w:rPr>
+          <w:rFonts w:ascii="Times New Roman" w:hAnsi="Times New Roman"/>
+          <w:sz w:val="20"/>
+          <w:szCs w:val="20"/>
+        </w:rPr>
+        <w:t>shows</w:t>
+      </w:r>
+      <w:proofErr w:type="gramEnd"/>
+      <w:r>
+        <w:rPr>
+          <w:rFonts w:ascii="Times New Roman" w:hAnsi="Times New Roman"/>
+          <w:sz w:val="20"/>
+          <w:szCs w:val="20"/>
+        </w:rPr>
+        <w:t xml:space="preserve"> the Sentinel 3 retrieved water-leaving radiance at </w:t>
+      </w:r>
+      <w:proofErr w:type="spellStart"/>
+      <w:r>
+        <w:rPr>
+          <w:rFonts w:ascii="Times New Roman" w:hAnsi="Times New Roman"/>
+          <w:sz w:val="20"/>
+          <w:szCs w:val="20"/>
+        </w:rPr>
+        <w:t>Roodeplaat</w:t>
+      </w:r>
+      <w:proofErr w:type="spellEnd"/>
+      <w:r>
+        <w:rPr>
+          <w:rFonts w:ascii="Times New Roman" w:hAnsi="Times New Roman"/>
+          <w:sz w:val="20"/>
+          <w:szCs w:val="20"/>
+        </w:rPr>
+        <w:t xml:space="preserve"> on 2016-06-06 versus that measured via </w:t>
+      </w:r>
+      <m:oMath>
+        <m:sSub>
+          <m:sSubPr>
+            <m:ctrlPr>
+              <w:rPr>
+                <w:rFonts w:ascii="Cambria Math" w:hAnsi="Cambria Math"/>
+                <w:i/>
+                <w:sz w:val="20"/>
+                <w:szCs w:val="20"/>
+              </w:rPr>
+            </m:ctrlPr>
+          </m:sSubPr>
+          <m:e>
+            <m:r>
+              <w:rPr>
+                <w:rFonts w:ascii="Cambria Math" w:hAnsi="Cambria Math"/>
+                <w:sz w:val="20"/>
+                <w:szCs w:val="20"/>
+              </w:rPr>
+              <m:t>R</m:t>
+            </m:r>
+          </m:e>
+          <m:sub>
+            <m:r>
+              <w:rPr>
+                <w:rFonts w:ascii="Cambria Math" w:hAnsi="Cambria Math"/>
+                <w:sz w:val="20"/>
+                <w:szCs w:val="20"/>
+              </w:rPr>
+              <m:t>rs</m:t>
+            </m:r>
+          </m:sub>
+        </m:sSub>
+      </m:oMath>
+      <w:r>
+        <w:rPr>
+          <w:rFonts w:ascii="Times New Roman" w:hAnsi="Times New Roman"/>
+          <w:sz w:val="20"/>
+          <w:szCs w:val="20"/>
+        </w:rPr>
+        <w:t xml:space="preserve">.  </w:t>
+      </w:r>
+    </w:p>
+    <w:p>
+      <w:pPr>
+        <w:spacing w:after="0" w:line="240" w:lineRule="auto"/>
+        <w:jc w:val="both"/>
+        <w:outlineLvl w:val="0"/>
+        <w:rPr>
+          <w:rFonts w:ascii="Times New Roman" w:hAnsi="Times New Roman"/>
+          <w:b/>
+          <w:sz w:val="20"/>
+          <w:szCs w:val="20"/>
+        </w:rPr>
+      </w:pPr>
+    </w:p>
+    <w:p>
+      <w:pPr>
+        <w:spacing w:after="0" w:line="240" w:lineRule="auto"/>
+        <w:jc w:val="both"/>
+        <w:outlineLvl w:val="0"/>
+        <w:rPr>
+          <w:rFonts w:ascii="Times New Roman" w:hAnsi="Times New Roman"/>
+          <w:b/>
+          <w:sz w:val="20"/>
+          <w:szCs w:val="20"/>
+        </w:rPr>
+      </w:pPr>
+      <w:bookmarkStart w:id="2" w:name="_GoBack"/>
+      <w:bookmarkEnd w:id="2"/>
+    </w:p>
+    <w:p>
+      <w:pPr>
+        <w:spacing w:after="0" w:line="240" w:lineRule="auto"/>
+        <w:jc w:val="both"/>
+        <w:outlineLvl w:val="0"/>
+        <w:rPr>
+          <w:rFonts w:ascii="Times New Roman" w:hAnsi="Times New Roman"/>
+          <w:b/>
+          <w:sz w:val="20"/>
+          <w:szCs w:val="20"/>
+        </w:rPr>
+      </w:pPr>
+      <w:r>
+        <w:rPr>
+          <w:rFonts w:ascii="Times New Roman" w:hAnsi="Times New Roman"/>
+          <w:b/>
+          <w:sz w:val="20"/>
+          <w:szCs w:val="20"/>
+        </w:rPr>
+        <w:t>5. Conclusion</w:t>
+      </w:r>
+    </w:p>
+    <w:p>
+      <w:pPr>
+        <w:spacing w:after="0" w:line="240" w:lineRule="auto"/>
+        <w:jc w:val="both"/>
+        <w:outlineLvl w:val="0"/>
+        <w:rPr>
+          <w:rFonts w:ascii="Times New Roman" w:hAnsi="Times New Roman"/>
+          <w:sz w:val="20"/>
+          <w:szCs w:val="20"/>
+        </w:rPr>
+      </w:pPr>
+      <w:r>
+        <w:rPr>
+          <w:rFonts w:ascii="Times New Roman" w:hAnsi="Times New Roman"/>
+          <w:sz w:val="20"/>
+          <w:szCs w:val="20"/>
+        </w:rPr>
+        <w:t xml:space="preserve">The atmosphere has a very important influence on satellite remote sensing views </w:t>
+      </w:r>
+      <w:r>
+        <w:rPr>
+          <w:rFonts w:ascii="Times New Roman" w:hAnsi="Times New Roman"/>
+          <w:sz w:val="20"/>
+          <w:szCs w:val="20"/>
+        </w:rPr>
+        <w:t>of the Earth surface. Particularly</w:t>
+      </w:r>
+      <w:r>
+        <w:rPr>
+          <w:rFonts w:ascii="Times New Roman" w:hAnsi="Times New Roman"/>
+          <w:sz w:val="20"/>
+          <w:szCs w:val="20"/>
+        </w:rPr>
+        <w:t xml:space="preserve"> for dark and small targets such as inland water bodies, it is necessary to perform atmospheric correction/compensation of raw satellite EO data. The effect is increasingly pronounced with increasing off-nadir view angles.</w:t>
+      </w:r>
+    </w:p>
+    <w:p>
+      <w:pPr>
+        <w:spacing w:after="0" w:line="240" w:lineRule="auto"/>
+        <w:jc w:val="both"/>
+        <w:outlineLvl w:val="0"/>
+        <w:rPr>
+          <w:rFonts w:ascii="Times New Roman" w:hAnsi="Times New Roman"/>
+          <w:sz w:val="20"/>
+          <w:szCs w:val="20"/>
+        </w:rPr>
+      </w:pPr>
+      <w:r>
+        <w:rPr>
+          <w:rFonts w:ascii="Times New Roman" w:hAnsi="Times New Roman"/>
+          <w:sz w:val="20"/>
+          <w:szCs w:val="20"/>
+        </w:rPr>
         <w:t xml:space="preserve">Aerosols are the most dynamic atmospheric component in cloud-free views and knowledge of aerosol loading and optical properties is required for accurate retrievals of BOA radiant variables. </w:t>
       </w:r>
       <w:r>
@@ -3423,7 +4580,35 @@
           <w:sz w:val="20"/>
           <w:szCs w:val="20"/>
         </w:rPr>
-        <w:t>Such knowledge can only be obtained through integration of satellite and in-situ measurements such as those offered by AERONET.</w:t>
+        <w:t>In this application, this</w:t>
+      </w:r>
+      <w:r>
+        <w:rPr>
+          <w:rFonts w:ascii="Times New Roman" w:hAnsi="Times New Roman"/>
+          <w:sz w:val="20"/>
+          <w:szCs w:val="20"/>
+        </w:rPr>
+        <w:t xml:space="preserve"> knowledge can only be obtained through integration of satellite and in-situ measurements such as those offered by AERONET.</w:t>
+      </w:r>
+    </w:p>
+    <w:p>
+      <w:pPr>
+        <w:spacing w:after="0" w:line="240" w:lineRule="auto"/>
+        <w:jc w:val="both"/>
+        <w:outlineLvl w:val="0"/>
+        <w:rPr>
+          <w:rFonts w:ascii="Times New Roman" w:hAnsi="Times New Roman"/>
+          <w:sz w:val="20"/>
+          <w:szCs w:val="20"/>
+        </w:rPr>
+      </w:pPr>
+      <w:r>
+        <w:rPr>
+          <w:rFonts w:ascii="Times New Roman" w:hAnsi="Times New Roman"/>
+          <w:sz w:val="20"/>
+          <w:szCs w:val="20"/>
+        </w:rPr>
+        <w:t>Measurement of the spectral diffuse/global irradiance ratio at BOA provides a more robust way of tuning the aerosol optical model than measurement and use of absolute spectral irradiance.</w:t>
       </w:r>
     </w:p>
     <w:p>
@@ -3977,6 +5162,7 @@
           <w:sz w:val="20"/>
           <w:szCs w:val="20"/>
         </w:rPr>
+        <w:lastRenderedPageBreak/>
         <w:t xml:space="preserve">Remote Sensing of Environment </w:t>
       </w:r>
       <w:r>
@@ -4139,7 +5325,6 @@
           <w:sz w:val="20"/>
           <w:szCs w:val="20"/>
         </w:rPr>
-        <w:lastRenderedPageBreak/>
         <w:t>Harding, W. R. (2015), '</w:t>
       </w:r>
       <w:proofErr w:type="gramStart"/>
@@ -4806,7 +5991,7 @@
       <w:rPr>
         <w:noProof/>
       </w:rPr>
-      <w:t>1</w:t>
+      <w:t>4</w:t>
     </w:r>
     <w:r>
       <w:rPr>
@@ -6208,7 +7393,7 @@
 </file>
 
 <file path=customXml/itemProps1.xml><?xml version="1.0" encoding="utf-8"?>
-<ds:datastoreItem xmlns:ds="http://schemas.openxmlformats.org/officeDocument/2006/customXml" ds:itemID="{4B1848CF-C1FC-4DD3-B967-E7E88CE14887}">
+<ds:datastoreItem xmlns:ds="http://schemas.openxmlformats.org/officeDocument/2006/customXml" ds:itemID="{DB8F8721-9D29-4E2C-B6BC-B304D431B88E}">
   <ds:schemaRefs>
     <ds:schemaRef ds:uri="http://schemas.openxmlformats.org/officeDocument/2006/bibliography"/>
   </ds:schemaRefs>

</xml_diff>

<commit_message>
SASAS 2016 extended abstract for Zimbini to extend and polish before submission by 15 July.
</commit_message>
<xml_diff>
--- a/Docs/SASAS2016/AtmosphericAerosolOpticalPropertiesAtRoodeplaatDamSASAS2016.docx
+++ b/Docs/SASAS2016/AtmosphericAerosolOpticalPropertiesAtRoodeplaatDamSASAS2016.docx
@@ -372,17 +372,6 @@
           <w:szCs w:val="20"/>
         </w:rPr>
       </w:pPr>
-    </w:p>
-    <w:p>
-      <w:pPr>
-        <w:spacing w:after="0" w:line="240" w:lineRule="auto"/>
-        <w:jc w:val="center"/>
-        <w:rPr>
-          <w:rFonts w:ascii="Times New Roman" w:hAnsi="Times New Roman"/>
-          <w:sz w:val="20"/>
-          <w:szCs w:val="20"/>
-        </w:rPr>
-      </w:pPr>
       <w:r>
         <w:rPr>
           <w:rFonts w:ascii="Times New Roman" w:hAnsi="Times New Roman"/>
@@ -413,7 +402,31 @@
           <w:sz w:val="20"/>
           <w:szCs w:val="20"/>
         </w:rPr>
-        <w:t xml:space="preserve">EO application. This arises because </w:t>
+        <w:t>(</w:t>
+      </w:r>
+      <w:r>
+        <w:rPr>
+          <w:rFonts w:ascii="Times New Roman" w:hAnsi="Times New Roman"/>
+          <w:sz w:val="20"/>
+          <w:szCs w:val="20"/>
+        </w:rPr>
+        <w:t>EO</w:t>
+      </w:r>
+      <w:r>
+        <w:rPr>
+          <w:rFonts w:ascii="Times New Roman" w:hAnsi="Times New Roman"/>
+          <w:sz w:val="20"/>
+          <w:szCs w:val="20"/>
+        </w:rPr>
+        <w:t>)</w:t>
+      </w:r>
+      <w:r>
+        <w:rPr>
+          <w:rFonts w:ascii="Times New Roman" w:hAnsi="Times New Roman"/>
+          <w:sz w:val="20"/>
+          <w:szCs w:val="20"/>
+        </w:rPr>
+        <w:t xml:space="preserve"> application. This arises because </w:t>
       </w:r>
       <w:r>
         <w:rPr>
@@ -2223,7 +2236,7 @@
           <w:sz w:val="20"/>
           <w:szCs w:val="20"/>
         </w:rPr>
-        <w:t xml:space="preserve"> on the basis of </w:t>
+        <w:t xml:space="preserve"> on the basis of measured AOT and aerosol spectral single-scattering </w:t>
       </w:r>
       <w:r>
         <w:rPr>
@@ -2232,7 +2245,7 @@
           <w:szCs w:val="20"/>
         </w:rPr>
         <w:lastRenderedPageBreak/>
-        <w:t>measured AOT and aerosol spectral single-scattering albedo (SSA) as well as adjacent land spectral reflectance. The SSA expresses the probability that a photon will be scattered rather than absorbed when interacting with an aerosol particle.</w:t>
+        <w:t>albedo (SSA) as well as adjacent land spectral reflectance. The SSA expresses the probability that a photon will be scattered rather than absorbed when interacting with an aerosol particle.</w:t>
       </w:r>
     </w:p>
     <w:p>
@@ -2950,7 +2963,23 @@
           <w:sz w:val="20"/>
           <w:szCs w:val="20"/>
         </w:rPr>
-        <w:t xml:space="preserve">include the canned models mentioned above, where the aerosol loading (total amount) is specified with an optical visibility </w:t>
+        <w:t xml:space="preserve">include the canned models mentioned above, where the aerosol loading (total amount) is specified with an optical visibility range or a vertical aerosol optical depth at </w:t>
+      </w:r>
+      <w:r>
+        <w:rPr>
+          <w:rFonts w:ascii="Times New Roman" w:hAnsi="Times New Roman"/>
+          <w:sz w:val="20"/>
+          <w:szCs w:val="20"/>
+        </w:rPr>
+        <w:t>550 nm.</w:t>
+      </w:r>
+      <w:r>
+        <w:rPr>
+          <w:rFonts w:ascii="Times New Roman" w:hAnsi="Times New Roman"/>
+          <w:sz w:val="20"/>
+          <w:szCs w:val="20"/>
+        </w:rPr>
+        <w:t xml:space="preserve"> Other </w:t>
       </w:r>
       <w:r>
         <w:rPr>
@@ -2959,23 +2988,7 @@
           <w:szCs w:val="20"/>
         </w:rPr>
         <w:lastRenderedPageBreak/>
-        <w:t xml:space="preserve">range or a vertical aerosol optical depth at </w:t>
-      </w:r>
-      <w:r>
-        <w:rPr>
-          <w:rFonts w:ascii="Times New Roman" w:hAnsi="Times New Roman"/>
-          <w:sz w:val="20"/>
-          <w:szCs w:val="20"/>
-        </w:rPr>
-        <w:t>550 nm.</w:t>
-      </w:r>
-      <w:r>
-        <w:rPr>
-          <w:rFonts w:ascii="Times New Roman" w:hAnsi="Times New Roman"/>
-          <w:sz w:val="20"/>
-          <w:szCs w:val="20"/>
-        </w:rPr>
-        <w:t xml:space="preserve"> Other alternatives include </w:t>
+        <w:t xml:space="preserve">alternatives include </w:t>
       </w:r>
       <w:proofErr w:type="spellStart"/>
       <w:r>
@@ -3416,31 +3429,23 @@
           <w:sz w:val="20"/>
           <w:szCs w:val="20"/>
         </w:rPr>
-        <w:t xml:space="preserve"> instruments were not in good agreement, leading one to suspect a calibration problem with one or both instruments. However, the diffuse to global </w:t>
-      </w:r>
-      <w:r>
-        <w:rPr>
-          <w:rFonts w:ascii="Times New Roman" w:hAnsi="Times New Roman"/>
-          <w:sz w:val="20"/>
-          <w:szCs w:val="20"/>
-        </w:rPr>
-        <w:t xml:space="preserve">irradiance </w:t>
-      </w:r>
-      <w:r>
-        <w:rPr>
-          <w:rFonts w:ascii="Times New Roman" w:hAnsi="Times New Roman"/>
-          <w:sz w:val="20"/>
-          <w:szCs w:val="20"/>
-        </w:rPr>
-        <w:t>ratios were in good agreement</w:t>
-      </w:r>
-      <w:r>
-        <w:rPr>
-          <w:rFonts w:ascii="Times New Roman" w:hAnsi="Times New Roman"/>
-          <w:sz w:val="20"/>
-          <w:szCs w:val="20"/>
-        </w:rPr>
-        <w:t xml:space="preserve"> and therefore it was decided to use only the diffuse/global irradiance measurements to fine-tune the aerosol optical model in MODTRAN.</w:t>
+        <w:t xml:space="preserve"> instruments were not in good agreement, leading one to suspect a calibration problem with one or both instruments. However, the diffuse to global irradiance ratios were in good agreement </w:t>
+      </w:r>
+      <w:r>
+        <w:rPr>
+          <w:rFonts w:ascii="Times New Roman" w:hAnsi="Times New Roman"/>
+          <w:sz w:val="20"/>
+          <w:szCs w:val="20"/>
+        </w:rPr>
+        <w:t xml:space="preserve">(see Figure 2) </w:t>
+      </w:r>
+      <w:r>
+        <w:rPr>
+          <w:rFonts w:ascii="Times New Roman" w:hAnsi="Times New Roman"/>
+          <w:sz w:val="20"/>
+          <w:szCs w:val="20"/>
+        </w:rPr>
+        <w:t>and therefore it was decided to use only the diffuse/global irradiance measurements to fine-tune the aerosol optical model in MODTRAN.</w:t>
       </w:r>
     </w:p>
     <w:p>
@@ -4128,7 +4133,19 @@
         <w:rPr>
           <w:color w:val="000000" w:themeColor="text1"/>
         </w:rPr>
-        <w:t xml:space="preserve">computed using MODTRAN canned urban aerosol model with diffuse/global ratio measured in-situ with ASD and </w:t>
+        <w:t xml:space="preserve">computed using MODTRAN canned urban aerosol model </w:t>
+      </w:r>
+      <w:r>
+        <w:rPr>
+          <w:color w:val="000000" w:themeColor="text1"/>
+        </w:rPr>
+        <w:t xml:space="preserve">together </w:t>
+      </w:r>
+      <w:r>
+        <w:rPr>
+          <w:color w:val="000000" w:themeColor="text1"/>
+        </w:rPr>
+        <w:t xml:space="preserve">with diffuse/global ratio measured in-situ with ASD and </w:t>
       </w:r>
       <w:proofErr w:type="spellStart"/>
       <w:r>
@@ -4288,14 +4305,10 @@
     </w:p>
     <w:p>
       <w:pPr>
+        <w:keepNext/>
         <w:spacing w:after="0" w:line="240" w:lineRule="auto"/>
         <w:jc w:val="both"/>
         <w:outlineLvl w:val="0"/>
-        <w:rPr>
-          <w:rFonts w:ascii="Times New Roman" w:hAnsi="Times New Roman"/>
-          <w:sz w:val="20"/>
-          <w:szCs w:val="20"/>
-        </w:rPr>
       </w:pPr>
       <w:r>
         <w:rPr>
@@ -4307,7 +4320,7 @@
         </w:rPr>
         <w:lastRenderedPageBreak/>
         <w:drawing>
-          <wp:inline distT="0" distB="0" distL="0" distR="0">
+          <wp:inline distT="0" distB="0" distL="0" distR="0" wp14:anchorId="2C6D5975" wp14:editId="7A0DAE46">
             <wp:extent cx="3060065" cy="2297430"/>
             <wp:effectExtent l="0" t="0" r="6985" b="7620"/>
             <wp:docPr id="6" name="Picture 6"/>
@@ -4351,6 +4364,101 @@
     </w:p>
     <w:p>
       <w:pPr>
+        <w:pStyle w:val="Caption"/>
+        <w:jc w:val="both"/>
+        <w:rPr>
+          <w:rFonts w:ascii="Times New Roman" w:hAnsi="Times New Roman"/>
+          <w:color w:val="000000" w:themeColor="text1"/>
+          <w:sz w:val="20"/>
+          <w:szCs w:val="20"/>
+        </w:rPr>
+      </w:pPr>
+      <w:r>
+        <w:rPr>
+          <w:color w:val="000000" w:themeColor="text1"/>
+        </w:rPr>
+        <w:t xml:space="preserve">Figure </w:t>
+      </w:r>
+      <w:r>
+        <w:rPr>
+          <w:color w:val="000000" w:themeColor="text1"/>
+        </w:rPr>
+        <w:fldChar w:fldCharType="begin"/>
+      </w:r>
+      <w:r>
+        <w:rPr>
+          <w:color w:val="000000" w:themeColor="text1"/>
+        </w:rPr>
+        <w:instrText xml:space="preserve"> SEQ Figure \* ARABIC </w:instrText>
+      </w:r>
+      <w:r>
+        <w:rPr>
+          <w:color w:val="000000" w:themeColor="text1"/>
+        </w:rPr>
+        <w:fldChar w:fldCharType="separate"/>
+      </w:r>
+      <w:r>
+        <w:rPr>
+          <w:noProof/>
+          <w:color w:val="000000" w:themeColor="text1"/>
+        </w:rPr>
+        <w:t>4</w:t>
+      </w:r>
+      <w:r>
+        <w:rPr>
+          <w:color w:val="000000" w:themeColor="text1"/>
+        </w:rPr>
+        <w:fldChar w:fldCharType="end"/>
+      </w:r>
+      <w:r>
+        <w:rPr>
+          <w:color w:val="000000" w:themeColor="text1"/>
+        </w:rPr>
+        <w:t xml:space="preserve"> : Relative percentage error between global/diffuse </w:t>
+      </w:r>
+      <w:proofErr w:type="gramStart"/>
+      <w:r>
+        <w:rPr>
+          <w:color w:val="000000" w:themeColor="text1"/>
+        </w:rPr>
+        <w:t>ratio</w:t>
+      </w:r>
+      <w:proofErr w:type="gramEnd"/>
+      <w:r>
+        <w:rPr>
+          <w:color w:val="000000" w:themeColor="text1"/>
+        </w:rPr>
+        <w:t xml:space="preserve"> compu</w:t>
+      </w:r>
+      <w:r>
+        <w:rPr>
+          <w:color w:val="000000" w:themeColor="text1"/>
+        </w:rPr>
+        <w:t>ted with MODTRAN using the tuned</w:t>
+      </w:r>
+      <w:r>
+        <w:rPr>
+          <w:color w:val="000000" w:themeColor="text1"/>
+        </w:rPr>
+        <w:t xml:space="preserve"> aerosol model with respect to the ASD and </w:t>
+      </w:r>
+      <w:proofErr w:type="spellStart"/>
+      <w:r>
+        <w:rPr>
+          <w:color w:val="000000" w:themeColor="text1"/>
+        </w:rPr>
+        <w:t>BWTek</w:t>
+      </w:r>
+      <w:proofErr w:type="spellEnd"/>
+      <w:r>
+        <w:rPr>
+          <w:color w:val="000000" w:themeColor="text1"/>
+        </w:rPr>
+        <w:t xml:space="preserve"> diffuse/global ratio in-situ measurements.</w:t>
+      </w:r>
+    </w:p>
+    <w:p>
+      <w:pPr>
         <w:spacing w:after="0" w:line="240" w:lineRule="auto"/>
         <w:jc w:val="both"/>
         <w:outlineLvl w:val="0"/>
@@ -4372,6 +4480,48 @@
           <w:szCs w:val="20"/>
         </w:rPr>
       </w:pPr>
+      <w:r>
+        <w:rPr>
+          <w:rFonts w:ascii="Times New Roman" w:hAnsi="Times New Roman"/>
+          <w:sz w:val="20"/>
+          <w:szCs w:val="20"/>
+        </w:rPr>
+        <w:t xml:space="preserve">Figure </w:t>
+      </w:r>
+      <w:r>
+        <w:rPr>
+          <w:rFonts w:ascii="Times New Roman" w:hAnsi="Times New Roman"/>
+          <w:sz w:val="20"/>
+          <w:szCs w:val="20"/>
+        </w:rPr>
+        <w:t>5</w:t>
+      </w:r>
+      <w:r>
+        <w:rPr>
+          <w:rFonts w:ascii="Times New Roman" w:hAnsi="Times New Roman"/>
+          <w:sz w:val="20"/>
+          <w:szCs w:val="20"/>
+        </w:rPr>
+        <w:t xml:space="preserve"> shows the Sentinel 3 retrieved water-leaving radiance at </w:t>
+      </w:r>
+      <w:proofErr w:type="spellStart"/>
+      <w:r>
+        <w:rPr>
+          <w:rFonts w:ascii="Times New Roman" w:hAnsi="Times New Roman"/>
+          <w:sz w:val="20"/>
+          <w:szCs w:val="20"/>
+        </w:rPr>
+        <w:t>Roodeplaat</w:t>
+      </w:r>
+      <w:proofErr w:type="spellEnd"/>
+      <w:r>
+        <w:rPr>
+          <w:rFonts w:ascii="Times New Roman" w:hAnsi="Times New Roman"/>
+          <w:sz w:val="20"/>
+          <w:szCs w:val="20"/>
+        </w:rPr>
+        <w:t xml:space="preserve"> on 2016-06-06 versus that measured </w:t>
+      </w:r>
       <w:proofErr w:type="gramStart"/>
       <w:r>
         <w:rPr>
@@ -4379,53 +4529,9 @@
           <w:sz w:val="20"/>
           <w:szCs w:val="20"/>
         </w:rPr>
-        <w:t>Figure ???</w:t>
+        <w:t xml:space="preserve">via </w:t>
       </w:r>
       <w:proofErr w:type="gramEnd"/>
-      <w:r>
-        <w:rPr>
-          <w:rFonts w:ascii="Times New Roman" w:hAnsi="Times New Roman"/>
-          <w:sz w:val="20"/>
-          <w:szCs w:val="20"/>
-        </w:rPr>
-        <w:t xml:space="preserve"> </w:t>
-      </w:r>
-      <w:proofErr w:type="gramStart"/>
-      <w:r>
-        <w:rPr>
-          <w:rFonts w:ascii="Times New Roman" w:hAnsi="Times New Roman"/>
-          <w:sz w:val="20"/>
-          <w:szCs w:val="20"/>
-        </w:rPr>
-        <w:t>shows</w:t>
-      </w:r>
-      <w:proofErr w:type="gramEnd"/>
-      <w:r>
-        <w:rPr>
-          <w:rFonts w:ascii="Times New Roman" w:hAnsi="Times New Roman"/>
-          <w:sz w:val="20"/>
-          <w:szCs w:val="20"/>
-        </w:rPr>
-        <w:t xml:space="preserve"> the Sentinel 3 retrieved water-leaving radiance at </w:t>
-      </w:r>
-      <w:proofErr w:type="spellStart"/>
-      <w:r>
-        <w:rPr>
-          <w:rFonts w:ascii="Times New Roman" w:hAnsi="Times New Roman"/>
-          <w:sz w:val="20"/>
-          <w:szCs w:val="20"/>
-        </w:rPr>
-        <w:t>Roodeplaat</w:t>
-      </w:r>
-      <w:proofErr w:type="spellEnd"/>
-      <w:r>
-        <w:rPr>
-          <w:rFonts w:ascii="Times New Roman" w:hAnsi="Times New Roman"/>
-          <w:sz w:val="20"/>
-          <w:szCs w:val="20"/>
-        </w:rPr>
-        <w:t xml:space="preserve"> on 2016-06-06 versus that measured via </w:t>
-      </w:r>
       <m:oMath>
         <m:sSub>
           <m:sSubPr>
@@ -4468,6 +4574,14 @@
         </w:rPr>
         <w:t xml:space="preserve">.  </w:t>
       </w:r>
+      <w:r>
+        <w:rPr>
+          <w:rFonts w:ascii="Times New Roman" w:hAnsi="Times New Roman"/>
+          <w:sz w:val="20"/>
+          <w:szCs w:val="20"/>
+        </w:rPr>
+        <w:t>The errors are particularly large in the blue spectrum due to the poorly matched MODTRAN urban aerosol model.</w:t>
+      </w:r>
     </w:p>
     <w:p>
       <w:pPr>
@@ -4476,24 +4590,325 @@
         <w:outlineLvl w:val="0"/>
         <w:rPr>
           <w:rFonts w:ascii="Times New Roman" w:hAnsi="Times New Roman"/>
-          <w:b/>
-          <w:sz w:val="20"/>
-          <w:szCs w:val="20"/>
-        </w:rPr>
-      </w:pPr>
-    </w:p>
-    <w:p>
-      <w:pPr>
+          <w:sz w:val="20"/>
+          <w:szCs w:val="20"/>
+        </w:rPr>
+      </w:pPr>
+    </w:p>
+    <w:p>
+      <w:pPr>
+        <w:keepNext/>
         <w:spacing w:after="0" w:line="240" w:lineRule="auto"/>
         <w:jc w:val="both"/>
         <w:outlineLvl w:val="0"/>
-        <w:rPr>
-          <w:rFonts w:ascii="Times New Roman" w:hAnsi="Times New Roman"/>
-          <w:b/>
-          <w:sz w:val="20"/>
-          <w:szCs w:val="20"/>
-        </w:rPr>
-      </w:pPr>
+      </w:pPr>
+      <w:r>
+        <w:rPr>
+          <w:rFonts w:ascii="Times New Roman" w:hAnsi="Times New Roman"/>
+          <w:noProof/>
+          <w:sz w:val="20"/>
+          <w:szCs w:val="20"/>
+          <w:lang w:eastAsia="en-GB"/>
+        </w:rPr>
+        <w:drawing>
+          <wp:inline distT="0" distB="0" distL="0" distR="0" wp14:anchorId="77B1A0DB" wp14:editId="7474F44E">
+            <wp:extent cx="3060065" cy="2297430"/>
+            <wp:effectExtent l="0" t="0" r="6985" b="7620"/>
+            <wp:docPr id="1" name="Picture 1"/>
+            <wp:cNvGraphicFramePr>
+              <a:graphicFrameLocks xmlns:a="http://schemas.openxmlformats.org/drawingml/2006/main" noChangeAspect="1"/>
+            </wp:cNvGraphicFramePr>
+            <a:graphic xmlns:a="http://schemas.openxmlformats.org/drawingml/2006/main">
+              <a:graphicData uri="http://schemas.openxmlformats.org/drawingml/2006/picture">
+                <pic:pic xmlns:pic="http://schemas.openxmlformats.org/drawingml/2006/picture">
+                  <pic:nvPicPr>
+                    <pic:cNvPr id="0" name="LwS3RetrievedAndMeasuredRrsUrban.emf"/>
+                    <pic:cNvPicPr/>
+                  </pic:nvPicPr>
+                  <pic:blipFill>
+                    <a:blip r:embed="rId15">
+                      <a:extLst>
+                        <a:ext uri="{28A0092B-C50C-407E-A947-70E740481C1C}">
+                          <a14:useLocalDpi xmlns:a14="http://schemas.microsoft.com/office/drawing/2010/main" val="0"/>
+                        </a:ext>
+                      </a:extLst>
+                    </a:blip>
+                    <a:stretch>
+                      <a:fillRect/>
+                    </a:stretch>
+                  </pic:blipFill>
+                  <pic:spPr>
+                    <a:xfrm>
+                      <a:off x="0" y="0"/>
+                      <a:ext cx="3060065" cy="2297430"/>
+                    </a:xfrm>
+                    <a:prstGeom prst="rect">
+                      <a:avLst/>
+                    </a:prstGeom>
+                  </pic:spPr>
+                </pic:pic>
+              </a:graphicData>
+            </a:graphic>
+          </wp:inline>
+        </w:drawing>
+      </w:r>
+    </w:p>
+    <w:p>
+      <w:pPr>
+        <w:pStyle w:val="Caption"/>
+        <w:jc w:val="both"/>
+        <w:rPr>
+          <w:color w:val="000000" w:themeColor="text1"/>
+        </w:rPr>
+      </w:pPr>
+      <w:r>
+        <w:rPr>
+          <w:color w:val="000000" w:themeColor="text1"/>
+        </w:rPr>
+        <w:t xml:space="preserve">Figure </w:t>
+      </w:r>
+      <w:r>
+        <w:rPr>
+          <w:color w:val="000000" w:themeColor="text1"/>
+        </w:rPr>
+        <w:fldChar w:fldCharType="begin"/>
+      </w:r>
+      <w:r>
+        <w:rPr>
+          <w:color w:val="000000" w:themeColor="text1"/>
+        </w:rPr>
+        <w:instrText xml:space="preserve"> SEQ Figure \* ARABIC </w:instrText>
+      </w:r>
+      <w:r>
+        <w:rPr>
+          <w:color w:val="000000" w:themeColor="text1"/>
+        </w:rPr>
+        <w:fldChar w:fldCharType="separate"/>
+      </w:r>
+      <w:r>
+        <w:rPr>
+          <w:noProof/>
+          <w:color w:val="000000" w:themeColor="text1"/>
+        </w:rPr>
+        <w:t>5</w:t>
+      </w:r>
+      <w:r>
+        <w:rPr>
+          <w:color w:val="000000" w:themeColor="text1"/>
+        </w:rPr>
+        <w:fldChar w:fldCharType="end"/>
+      </w:r>
+      <w:r>
+        <w:rPr>
+          <w:color w:val="000000" w:themeColor="text1"/>
+        </w:rPr>
+        <w:t xml:space="preserve"> : Water-leaving radiance </w:t>
+      </w:r>
+      <w:r>
+        <w:rPr>
+          <w:color w:val="000000" w:themeColor="text1"/>
+        </w:rPr>
+        <w:t xml:space="preserve">at </w:t>
+      </w:r>
+      <w:proofErr w:type="spellStart"/>
+      <w:r>
+        <w:rPr>
+          <w:color w:val="000000" w:themeColor="text1"/>
+        </w:rPr>
+        <w:t>Roodeplaat</w:t>
+      </w:r>
+      <w:proofErr w:type="spellEnd"/>
+      <w:r>
+        <w:rPr>
+          <w:color w:val="000000" w:themeColor="text1"/>
+        </w:rPr>
+        <w:t xml:space="preserve"> </w:t>
+      </w:r>
+      <w:r>
+        <w:rPr>
+          <w:color w:val="000000" w:themeColor="text1"/>
+        </w:rPr>
+        <w:t>retrieved from Sentinel 3 using MODTRAN urban aerosol model, compared to the in-situ water-leaving radiance measured via remote-sensing reflectance</w:t>
+      </w:r>
+      <w:r>
+        <w:rPr>
+          <w:color w:val="000000" w:themeColor="text1"/>
+        </w:rPr>
+        <w:t>.</w:t>
+      </w:r>
+    </w:p>
+    <w:p>
+      <w:pPr>
+        <w:rPr>
+          <w:rFonts w:ascii="Times New Roman" w:hAnsi="Times New Roman"/>
+          <w:sz w:val="20"/>
+          <w:szCs w:val="20"/>
+        </w:rPr>
+      </w:pPr>
+      <w:r>
+        <w:rPr>
+          <w:rFonts w:ascii="Times New Roman" w:hAnsi="Times New Roman"/>
+          <w:sz w:val="20"/>
+          <w:szCs w:val="20"/>
+        </w:rPr>
+        <w:t xml:space="preserve">Figure </w:t>
+      </w:r>
+      <w:r>
+        <w:rPr>
+          <w:rFonts w:ascii="Times New Roman" w:hAnsi="Times New Roman"/>
+          <w:sz w:val="20"/>
+          <w:szCs w:val="20"/>
+        </w:rPr>
+        <w:t>6</w:t>
+      </w:r>
+      <w:r>
+        <w:rPr>
+          <w:rFonts w:ascii="Times New Roman" w:hAnsi="Times New Roman"/>
+          <w:sz w:val="20"/>
+          <w:szCs w:val="20"/>
+        </w:rPr>
+        <w:t xml:space="preserve"> shows the improvement in the </w:t>
+      </w:r>
+      <w:r>
+        <w:rPr>
+          <w:rFonts w:ascii="Times New Roman" w:hAnsi="Times New Roman"/>
+          <w:sz w:val="20"/>
+          <w:szCs w:val="20"/>
+        </w:rPr>
+        <w:t>accuracy of the retrieved water-leaving radiance if the MODTRAN aerosol model is tuned to match in-situ measurements of SSA and diffuse/global irradiance.</w:t>
+      </w:r>
+    </w:p>
+    <w:p>
+      <w:pPr>
+        <w:keepNext/>
+      </w:pPr>
+      <w:r>
+        <w:rPr>
+          <w:noProof/>
+          <w:lang w:eastAsia="en-GB"/>
+        </w:rPr>
+        <w:lastRenderedPageBreak/>
+        <w:drawing>
+          <wp:inline distT="0" distB="0" distL="0" distR="0" wp14:anchorId="45CD5331" wp14:editId="70FD4634">
+            <wp:extent cx="3060065" cy="2297430"/>
+            <wp:effectExtent l="0" t="0" r="6985" b="7620"/>
+            <wp:docPr id="5" name="Picture 5"/>
+            <wp:cNvGraphicFramePr>
+              <a:graphicFrameLocks xmlns:a="http://schemas.openxmlformats.org/drawingml/2006/main" noChangeAspect="1"/>
+            </wp:cNvGraphicFramePr>
+            <a:graphic xmlns:a="http://schemas.openxmlformats.org/drawingml/2006/main">
+              <a:graphicData uri="http://schemas.openxmlformats.org/drawingml/2006/picture">
+                <pic:pic xmlns:pic="http://schemas.openxmlformats.org/drawingml/2006/picture">
+                  <pic:nvPicPr>
+                    <pic:cNvPr id="0" name="LwS3RetrievedAndMeasuredRrsTuned.emf"/>
+                    <pic:cNvPicPr/>
+                  </pic:nvPicPr>
+                  <pic:blipFill>
+                    <a:blip r:embed="rId16">
+                      <a:extLst>
+                        <a:ext uri="{28A0092B-C50C-407E-A947-70E740481C1C}">
+                          <a14:useLocalDpi xmlns:a14="http://schemas.microsoft.com/office/drawing/2010/main" val="0"/>
+                        </a:ext>
+                      </a:extLst>
+                    </a:blip>
+                    <a:stretch>
+                      <a:fillRect/>
+                    </a:stretch>
+                  </pic:blipFill>
+                  <pic:spPr>
+                    <a:xfrm>
+                      <a:off x="0" y="0"/>
+                      <a:ext cx="3060065" cy="2297430"/>
+                    </a:xfrm>
+                    <a:prstGeom prst="rect">
+                      <a:avLst/>
+                    </a:prstGeom>
+                  </pic:spPr>
+                </pic:pic>
+              </a:graphicData>
+            </a:graphic>
+          </wp:inline>
+        </w:drawing>
+      </w:r>
+    </w:p>
+    <w:p>
+      <w:pPr>
+        <w:pStyle w:val="Caption"/>
+        <w:rPr>
+          <w:color w:val="000000" w:themeColor="text1"/>
+        </w:rPr>
+      </w:pPr>
+      <w:r>
+        <w:rPr>
+          <w:color w:val="000000" w:themeColor="text1"/>
+        </w:rPr>
+        <w:t xml:space="preserve">Figure </w:t>
+      </w:r>
+      <w:r>
+        <w:rPr>
+          <w:color w:val="000000" w:themeColor="text1"/>
+        </w:rPr>
+        <w:fldChar w:fldCharType="begin"/>
+      </w:r>
+      <w:r>
+        <w:rPr>
+          <w:color w:val="000000" w:themeColor="text1"/>
+        </w:rPr>
+        <w:instrText xml:space="preserve"> SEQ Figure \* ARABIC </w:instrText>
+      </w:r>
+      <w:r>
+        <w:rPr>
+          <w:color w:val="000000" w:themeColor="text1"/>
+        </w:rPr>
+        <w:fldChar w:fldCharType="separate"/>
+      </w:r>
+      <w:r>
+        <w:rPr>
+          <w:noProof/>
+          <w:color w:val="000000" w:themeColor="text1"/>
+        </w:rPr>
+        <w:t>6</w:t>
+      </w:r>
+      <w:r>
+        <w:rPr>
+          <w:color w:val="000000" w:themeColor="text1"/>
+        </w:rPr>
+        <w:fldChar w:fldCharType="end"/>
+      </w:r>
+      <w:r>
+        <w:rPr>
+          <w:color w:val="000000" w:themeColor="text1"/>
+        </w:rPr>
+        <w:t xml:space="preserve"> : Water-leaving radiance at </w:t>
+      </w:r>
+      <w:proofErr w:type="spellStart"/>
+      <w:r>
+        <w:rPr>
+          <w:color w:val="000000" w:themeColor="text1"/>
+        </w:rPr>
+        <w:t>Roodeplaat</w:t>
+      </w:r>
+      <w:proofErr w:type="spellEnd"/>
+      <w:r>
+        <w:rPr>
+          <w:color w:val="000000" w:themeColor="text1"/>
+        </w:rPr>
+        <w:t xml:space="preserve"> retrieved from Sentinel</w:t>
+      </w:r>
+      <w:r>
+        <w:rPr>
+          <w:noProof/>
+          <w:color w:val="000000" w:themeColor="text1"/>
+        </w:rPr>
+        <w:t xml:space="preserve"> 3 using MODTRAN user-tuned aerosol model, compared to water-leaving radiance measured via remote-sensing reflectance</w:t>
+      </w:r>
+      <w:r>
+        <w:rPr>
+          <w:noProof/>
+          <w:color w:val="000000" w:themeColor="text1"/>
+        </w:rPr>
+        <w:t>.</w:t>
+      </w:r>
       <w:bookmarkStart w:id="2" w:name="_GoBack"/>
       <w:bookmarkEnd w:id="2"/>
     </w:p>
@@ -4657,13 +5072,31 @@
           <w:szCs w:val="20"/>
         </w:rPr>
       </w:pPr>
-      <w:r>
-        <w:rPr>
-          <w:rFonts w:ascii="Times New Roman" w:hAnsi="Times New Roman"/>
-          <w:sz w:val="20"/>
-          <w:szCs w:val="20"/>
-        </w:rPr>
-        <w:t xml:space="preserve">Mark Matthews – </w:t>
+      <w:proofErr w:type="spellStart"/>
+      <w:r>
+        <w:rPr>
+          <w:rFonts w:ascii="Times New Roman" w:hAnsi="Times New Roman"/>
+          <w:sz w:val="20"/>
+          <w:szCs w:val="20"/>
+        </w:rPr>
+        <w:t>Dr.</w:t>
+      </w:r>
+      <w:proofErr w:type="spellEnd"/>
+      <w:r>
+        <w:rPr>
+          <w:rFonts w:ascii="Times New Roman" w:hAnsi="Times New Roman"/>
+          <w:sz w:val="20"/>
+          <w:szCs w:val="20"/>
+        </w:rPr>
+        <w:t xml:space="preserve"> Mark Matthews of</w:t>
+      </w:r>
+      <w:r>
+        <w:rPr>
+          <w:rFonts w:ascii="Times New Roman" w:hAnsi="Times New Roman"/>
+          <w:sz w:val="20"/>
+          <w:szCs w:val="20"/>
+        </w:rPr>
+        <w:t xml:space="preserve"> </w:t>
       </w:r>
       <w:proofErr w:type="spellStart"/>
       <w:r>
@@ -4675,6 +5108,74 @@
         <w:t>Cyanolakes</w:t>
       </w:r>
       <w:proofErr w:type="spellEnd"/>
+      <w:r>
+        <w:rPr>
+          <w:rFonts w:ascii="Times New Roman" w:hAnsi="Times New Roman"/>
+          <w:sz w:val="20"/>
+          <w:szCs w:val="20"/>
+        </w:rPr>
+        <w:t xml:space="preserve"> provided the </w:t>
+      </w:r>
+      <m:oMath>
+        <m:sSub>
+          <m:sSubPr>
+            <m:ctrlPr>
+              <w:rPr>
+                <w:rFonts w:ascii="Cambria Math" w:hAnsi="Cambria Math"/>
+                <w:i/>
+                <w:sz w:val="20"/>
+                <w:szCs w:val="20"/>
+              </w:rPr>
+            </m:ctrlPr>
+          </m:sSubPr>
+          <m:e>
+            <m:r>
+              <w:rPr>
+                <w:rFonts w:ascii="Cambria Math" w:hAnsi="Cambria Math"/>
+                <w:sz w:val="20"/>
+                <w:szCs w:val="20"/>
+              </w:rPr>
+              <m:t>R</m:t>
+            </m:r>
+          </m:e>
+          <m:sub>
+            <m:r>
+              <w:rPr>
+                <w:rFonts w:ascii="Cambria Math" w:hAnsi="Cambria Math"/>
+                <w:sz w:val="20"/>
+                <w:szCs w:val="20"/>
+              </w:rPr>
+              <m:t>rs</m:t>
+            </m:r>
+          </m:sub>
+        </m:sSub>
+      </m:oMath>
+      <w:r>
+        <w:rPr>
+          <w:rFonts w:ascii="Times New Roman" w:hAnsi="Times New Roman"/>
+          <w:sz w:val="20"/>
+          <w:szCs w:val="20"/>
+        </w:rPr>
+        <w:t xml:space="preserve"> measurements at </w:t>
+      </w:r>
+      <w:proofErr w:type="spellStart"/>
+      <w:r>
+        <w:rPr>
+          <w:rFonts w:ascii="Times New Roman" w:hAnsi="Times New Roman"/>
+          <w:sz w:val="20"/>
+          <w:szCs w:val="20"/>
+        </w:rPr>
+        <w:t>Roodeplaat</w:t>
+      </w:r>
+      <w:proofErr w:type="spellEnd"/>
+      <w:r>
+        <w:rPr>
+          <w:rFonts w:ascii="Times New Roman" w:hAnsi="Times New Roman"/>
+          <w:sz w:val="20"/>
+          <w:szCs w:val="20"/>
+        </w:rPr>
+        <w:t>.</w:t>
+      </w:r>
     </w:p>
     <w:p>
       <w:pPr>
@@ -4693,77 +5194,58 @@
           <w:sz w:val="20"/>
           <w:szCs w:val="20"/>
         </w:rPr>
-        <w:t>Dept. Water and Sanitation (DWS)</w:t>
-      </w:r>
-    </w:p>
-    <w:p>
-      <w:pPr>
-        <w:spacing w:after="0" w:line="240" w:lineRule="auto"/>
-        <w:jc w:val="both"/>
-        <w:outlineLvl w:val="0"/>
-        <w:rPr>
-          <w:rFonts w:ascii="Times New Roman" w:hAnsi="Times New Roman"/>
-          <w:sz w:val="20"/>
-          <w:szCs w:val="20"/>
-        </w:rPr>
-      </w:pPr>
-      <w:proofErr w:type="gramStart"/>
-      <w:r>
-        <w:rPr>
-          <w:rFonts w:ascii="Times New Roman" w:hAnsi="Times New Roman"/>
-          <w:sz w:val="20"/>
-          <w:szCs w:val="20"/>
-        </w:rPr>
-        <w:t>NRE ?</w:t>
-      </w:r>
-      <w:proofErr w:type="gramEnd"/>
-    </w:p>
-    <w:p>
-      <w:pPr>
-        <w:spacing w:after="0" w:line="240" w:lineRule="auto"/>
-        <w:jc w:val="both"/>
-        <w:outlineLvl w:val="0"/>
-        <w:rPr>
-          <w:rFonts w:ascii="Times New Roman" w:hAnsi="Times New Roman"/>
-          <w:b/>
-          <w:sz w:val="20"/>
-          <w:szCs w:val="20"/>
-        </w:rPr>
-      </w:pPr>
-    </w:p>
-    <w:p>
-      <w:pPr>
-        <w:spacing w:after="0" w:line="240" w:lineRule="auto"/>
-        <w:jc w:val="both"/>
-        <w:outlineLvl w:val="0"/>
-        <w:rPr>
-          <w:rFonts w:ascii="Times New Roman" w:hAnsi="Times New Roman"/>
-          <w:b/>
-          <w:sz w:val="20"/>
-          <w:szCs w:val="20"/>
-        </w:rPr>
-      </w:pPr>
-      <w:r>
-        <w:rPr>
-          <w:rFonts w:ascii="Times New Roman" w:hAnsi="Times New Roman"/>
-          <w:b/>
-          <w:sz w:val="20"/>
-          <w:szCs w:val="20"/>
-        </w:rPr>
-        <w:t>TODO</w:t>
-      </w:r>
-    </w:p>
-    <w:p>
-      <w:pPr>
-        <w:spacing w:after="0" w:line="240" w:lineRule="auto"/>
-        <w:jc w:val="both"/>
-        <w:outlineLvl w:val="0"/>
-        <w:rPr>
-          <w:rFonts w:ascii="Times New Roman" w:hAnsi="Times New Roman"/>
-          <w:sz w:val="20"/>
-          <w:szCs w:val="20"/>
-        </w:rPr>
-      </w:pPr>
+        <w:t xml:space="preserve">The South African </w:t>
+      </w:r>
+      <w:r>
+        <w:rPr>
+          <w:rFonts w:ascii="Times New Roman" w:hAnsi="Times New Roman"/>
+          <w:sz w:val="20"/>
+          <w:szCs w:val="20"/>
+        </w:rPr>
+        <w:t xml:space="preserve">Dept. </w:t>
+      </w:r>
+      <w:r>
+        <w:rPr>
+          <w:rFonts w:ascii="Times New Roman" w:hAnsi="Times New Roman"/>
+          <w:sz w:val="20"/>
+          <w:szCs w:val="20"/>
+        </w:rPr>
+        <w:t xml:space="preserve">of </w:t>
+      </w:r>
+      <w:r>
+        <w:rPr>
+          <w:rFonts w:ascii="Times New Roman" w:hAnsi="Times New Roman"/>
+          <w:sz w:val="20"/>
+          <w:szCs w:val="20"/>
+        </w:rPr>
+        <w:t>Water and Sanitation (DWS)</w:t>
+      </w:r>
+      <w:r>
+        <w:rPr>
+          <w:rFonts w:ascii="Times New Roman" w:hAnsi="Times New Roman"/>
+          <w:sz w:val="20"/>
+          <w:szCs w:val="20"/>
+        </w:rPr>
+        <w:t xml:space="preserve"> at </w:t>
+      </w:r>
+      <w:proofErr w:type="spellStart"/>
+      <w:r>
+        <w:rPr>
+          <w:rFonts w:ascii="Times New Roman" w:hAnsi="Times New Roman"/>
+          <w:sz w:val="20"/>
+          <w:szCs w:val="20"/>
+        </w:rPr>
+        <w:t>Roodeplaat</w:t>
+      </w:r>
+      <w:proofErr w:type="spellEnd"/>
+      <w:r>
+        <w:rPr>
+          <w:rFonts w:ascii="Times New Roman" w:hAnsi="Times New Roman"/>
+          <w:sz w:val="20"/>
+          <w:szCs w:val="20"/>
+        </w:rPr>
+        <w:t xml:space="preserve"> provided logistical support.</w:t>
+      </w:r>
     </w:p>
     <w:p>
       <w:pPr>
@@ -4836,6 +5318,14 @@
           <w:sz w:val="20"/>
           <w:szCs w:val="20"/>
         </w:rPr>
+        <w:t xml:space="preserve">[1] </w:t>
+      </w:r>
+      <w:r>
+        <w:rPr>
+          <w:rFonts w:ascii="Times New Roman" w:hAnsi="Times New Roman"/>
+          <w:sz w:val="20"/>
+          <w:szCs w:val="20"/>
+        </w:rPr>
         <w:t xml:space="preserve">Berk, A.; Anderson, G. P.; Acharya, P. K.; Bernstein, L. S.; </w:t>
       </w:r>
       <w:proofErr w:type="spellStart"/>
@@ -4938,6 +5428,14 @@
           <w:szCs w:val="20"/>
         </w:rPr>
       </w:pPr>
+      <w:r>
+        <w:rPr>
+          <w:rFonts w:ascii="Times New Roman" w:hAnsi="Times New Roman"/>
+          <w:sz w:val="20"/>
+          <w:szCs w:val="20"/>
+        </w:rPr>
+        <w:t xml:space="preserve">[2] </w:t>
+      </w:r>
       <w:proofErr w:type="spellStart"/>
       <w:r>
         <w:rPr>
@@ -5162,7 +5660,6 @@
           <w:sz w:val="20"/>
           <w:szCs w:val="20"/>
         </w:rPr>
-        <w:lastRenderedPageBreak/>
         <w:t xml:space="preserve">Remote Sensing of Environment </w:t>
       </w:r>
       <w:r>
@@ -5219,23 +5716,22 @@
           <w:szCs w:val="20"/>
         </w:rPr>
       </w:pPr>
-      <w:proofErr w:type="gramStart"/>
-      <w:r>
-        <w:rPr>
-          <w:rFonts w:ascii="Times New Roman" w:hAnsi="Times New Roman"/>
-          <w:sz w:val="20"/>
-          <w:szCs w:val="20"/>
-        </w:rPr>
-        <w:t>van</w:t>
-      </w:r>
-      <w:proofErr w:type="gramEnd"/>
-      <w:r>
-        <w:rPr>
-          <w:rFonts w:ascii="Times New Roman" w:hAnsi="Times New Roman"/>
-          <w:sz w:val="20"/>
-          <w:szCs w:val="20"/>
-        </w:rPr>
-        <w:t xml:space="preserve"> </w:t>
+      <w:r>
+        <w:rPr>
+          <w:rFonts w:ascii="Times New Roman" w:hAnsi="Times New Roman"/>
+          <w:sz w:val="20"/>
+          <w:szCs w:val="20"/>
+        </w:rPr>
+        <w:lastRenderedPageBreak/>
+        <w:t xml:space="preserve">[3] </w:t>
+      </w:r>
+      <w:r>
+        <w:rPr>
+          <w:rFonts w:ascii="Times New Roman" w:hAnsi="Times New Roman"/>
+          <w:sz w:val="20"/>
+          <w:szCs w:val="20"/>
+        </w:rPr>
+        <w:t xml:space="preserve">van </w:t>
       </w:r>
       <w:proofErr w:type="spellStart"/>
       <w:r>
@@ -5325,6 +5821,14 @@
           <w:sz w:val="20"/>
           <w:szCs w:val="20"/>
         </w:rPr>
+        <w:t xml:space="preserve">[4] </w:t>
+      </w:r>
+      <w:r>
+        <w:rPr>
+          <w:rFonts w:ascii="Times New Roman" w:hAnsi="Times New Roman"/>
+          <w:sz w:val="20"/>
+          <w:szCs w:val="20"/>
+        </w:rPr>
         <w:t>Harding, W. R. (2015), '</w:t>
       </w:r>
       <w:proofErr w:type="gramStart"/>
@@ -5409,6 +5913,14 @@
           <w:szCs w:val="20"/>
         </w:rPr>
       </w:pPr>
+      <w:r>
+        <w:rPr>
+          <w:rFonts w:ascii="Times New Roman" w:hAnsi="Times New Roman"/>
+          <w:sz w:val="20"/>
+          <w:szCs w:val="20"/>
+        </w:rPr>
+        <w:t xml:space="preserve">[5] </w:t>
+      </w:r>
       <w:proofErr w:type="spellStart"/>
       <w:r>
         <w:rPr>
@@ -5617,7 +6129,14 @@
           <w:szCs w:val="20"/>
         </w:rPr>
       </w:pPr>
-      <w:proofErr w:type="gramStart"/>
+      <w:r>
+        <w:rPr>
+          <w:rFonts w:ascii="Times New Roman" w:hAnsi="Times New Roman"/>
+          <w:sz w:val="20"/>
+          <w:szCs w:val="20"/>
+        </w:rPr>
+        <w:t xml:space="preserve">[6] </w:t>
+      </w:r>
       <w:r>
         <w:rPr>
           <w:rFonts w:ascii="Times New Roman" w:hAnsi="Times New Roman"/>
@@ -5698,7 +6217,6 @@
         </w:rPr>
         <w:t>(25), 26313--26324.</w:t>
       </w:r>
-      <w:proofErr w:type="gramEnd"/>
     </w:p>
     <w:p>
       <w:pPr>
@@ -5727,7 +6245,14 @@
           <w:szCs w:val="20"/>
         </w:rPr>
       </w:pPr>
-      <w:proofErr w:type="gramStart"/>
+      <w:r>
+        <w:rPr>
+          <w:rFonts w:ascii="Times New Roman" w:hAnsi="Times New Roman"/>
+          <w:sz w:val="20"/>
+          <w:szCs w:val="20"/>
+        </w:rPr>
+        <w:t xml:space="preserve">[7] </w:t>
+      </w:r>
       <w:r>
         <w:rPr>
           <w:rFonts w:ascii="Times New Roman" w:hAnsi="Times New Roman"/>
@@ -5772,7 +6297,6 @@
         </w:rPr>
         <w:t>(21), 6855-6899.</w:t>
       </w:r>
-      <w:proofErr w:type="gramEnd"/>
     </w:p>
     <w:p>
       <w:pPr>
@@ -5807,6 +6331,14 @@
           <w:sz w:val="20"/>
           <w:szCs w:val="20"/>
         </w:rPr>
+        <w:t xml:space="preserve">[8] </w:t>
+      </w:r>
+      <w:r>
+        <w:rPr>
+          <w:rFonts w:ascii="Times New Roman" w:hAnsi="Times New Roman"/>
+          <w:sz w:val="20"/>
+          <w:szCs w:val="20"/>
+        </w:rPr>
         <w:t xml:space="preserve">Mobley, C. D. (2015), 'Polarized reflectance and transmittance properties of windblown sea surfaces', </w:t>
       </w:r>
       <w:r>
@@ -5873,7 +6405,14 @@
           <w:szCs w:val="20"/>
         </w:rPr>
       </w:pPr>
-      <w:proofErr w:type="gramStart"/>
+      <w:r>
+        <w:rPr>
+          <w:rFonts w:ascii="Times New Roman" w:hAnsi="Times New Roman"/>
+          <w:sz w:val="20"/>
+          <w:szCs w:val="20"/>
+        </w:rPr>
+        <w:t xml:space="preserve">[9] </w:t>
+      </w:r>
       <w:r>
         <w:rPr>
           <w:rFonts w:ascii="Times New Roman" w:hAnsi="Times New Roman"/>
@@ -5918,7 +6457,6 @@
         </w:rPr>
         <w:t>(36), 7442--7455.</w:t>
       </w:r>
-      <w:proofErr w:type="gramEnd"/>
     </w:p>
     <w:p>
       <w:pPr>
@@ -7393,7 +7931,7 @@
 </file>
 
 <file path=customXml/itemProps1.xml><?xml version="1.0" encoding="utf-8"?>
-<ds:datastoreItem xmlns:ds="http://schemas.openxmlformats.org/officeDocument/2006/customXml" ds:itemID="{DB8F8721-9D29-4E2C-B6BC-B304D431B88E}">
+<ds:datastoreItem xmlns:ds="http://schemas.openxmlformats.org/officeDocument/2006/customXml" ds:itemID="{60472BA3-3862-4859-A702-75833B954E8F}">
   <ds:schemaRefs>
     <ds:schemaRef ds:uri="http://schemas.openxmlformats.org/officeDocument/2006/bibliography"/>
   </ds:schemaRefs>

</xml_diff>

<commit_message>
SASAS paper updates, but will now try to present at ISRSE in Pretoria, 2017.
</commit_message>
<xml_diff>
--- a/Docs/SASAS2016/AtmosphericAerosolOpticalPropertiesAtRoodeplaatDamSASAS2016.docx
+++ b/Docs/SASAS2016/AtmosphericAerosolOpticalPropertiesAtRoodeplaatDamSASAS2016.docx
@@ -317,18 +317,8 @@
           <w:sz w:val="20"/>
           <w:szCs w:val="20"/>
         </w:rPr>
-        <w:t> </w:t>
-      </w:r>
-      <w:proofErr w:type="gramStart"/>
-      <w:r>
-        <w:rPr>
-          <w:rFonts w:ascii="Times New Roman" w:hAnsi="Times New Roman"/>
-          <w:sz w:val="20"/>
-          <w:szCs w:val="20"/>
-        </w:rPr>
-        <w:t>841 ????</w:t>
-      </w:r>
-      <w:proofErr w:type="gramEnd"/>
+        <w:t> 841 4276</w:t>
+      </w:r>
     </w:p>
     <w:p>
       <w:pPr>
@@ -535,6 +525,68 @@
           <w:szCs w:val="20"/>
         </w:rPr>
         <w:t>.</w:t>
+      </w:r>
+      <w:r>
+        <w:rPr>
+          <w:rFonts w:ascii="Times New Roman" w:hAnsi="Times New Roman"/>
+          <w:sz w:val="20"/>
+          <w:szCs w:val="20"/>
+        </w:rPr>
+        <w:t xml:space="preserve"> Error reduction in retrieval of water-leaving radiance was reduced by </w:t>
+      </w:r>
+      <w:proofErr w:type="gramStart"/>
+      <w:r>
+        <w:rPr>
+          <w:rFonts w:ascii="Times New Roman" w:hAnsi="Times New Roman"/>
+          <w:sz w:val="20"/>
+          <w:szCs w:val="20"/>
+        </w:rPr>
+        <w:t>between ????</w:t>
+      </w:r>
+      <w:proofErr w:type="gramEnd"/>
+      <w:r>
+        <w:rPr>
+          <w:rFonts w:ascii="Times New Roman" w:hAnsi="Times New Roman"/>
+          <w:sz w:val="20"/>
+          <w:szCs w:val="20"/>
+        </w:rPr>
+        <w:t xml:space="preserve"> </w:t>
+      </w:r>
+      <w:proofErr w:type="gramStart"/>
+      <w:r>
+        <w:rPr>
+          <w:rFonts w:ascii="Times New Roman" w:hAnsi="Times New Roman"/>
+          <w:sz w:val="20"/>
+          <w:szCs w:val="20"/>
+        </w:rPr>
+        <w:t>and ????</w:t>
+      </w:r>
+      <w:proofErr w:type="gramEnd"/>
+      <w:r>
+        <w:rPr>
+          <w:rFonts w:ascii="Times New Roman" w:hAnsi="Times New Roman"/>
+          <w:sz w:val="20"/>
+          <w:szCs w:val="20"/>
+        </w:rPr>
+        <w:t xml:space="preserve"> </w:t>
+      </w:r>
+      <w:proofErr w:type="gramStart"/>
+      <w:r>
+        <w:rPr>
+          <w:rFonts w:ascii="Times New Roman" w:hAnsi="Times New Roman"/>
+          <w:sz w:val="20"/>
+          <w:szCs w:val="20"/>
+        </w:rPr>
+        <w:t>percent</w:t>
+      </w:r>
+      <w:proofErr w:type="gramEnd"/>
+      <w:r>
+        <w:rPr>
+          <w:rFonts w:ascii="Times New Roman" w:hAnsi="Times New Roman"/>
+          <w:sz w:val="20"/>
+          <w:szCs w:val="20"/>
+        </w:rPr>
+        <w:t xml:space="preserve"> RMS using aerosol model tuning for a specific S3 overpass.</w:t>
       </w:r>
     </w:p>
     <w:p>
@@ -761,7 +813,23 @@
           <w:sz w:val="20"/>
           <w:szCs w:val="20"/>
         </w:rPr>
-        <w:t xml:space="preserve">constituents and these have optical effects which must be understood in order to utilise satellite observations </w:t>
+        <w:t xml:space="preserve">constituents and these have optical </w:t>
+      </w:r>
+      <w:r>
+        <w:rPr>
+          <w:rFonts w:ascii="Times New Roman" w:hAnsi="Times New Roman"/>
+          <w:sz w:val="20"/>
+          <w:szCs w:val="20"/>
+        </w:rPr>
+        <w:t>effects which must be evaluated</w:t>
+      </w:r>
+      <w:r>
+        <w:rPr>
+          <w:rFonts w:ascii="Times New Roman" w:hAnsi="Times New Roman"/>
+          <w:sz w:val="20"/>
+          <w:szCs w:val="20"/>
+        </w:rPr>
+        <w:t xml:space="preserve"> in order to utilise satellite observations </w:t>
       </w:r>
       <w:r>
         <w:rPr>
@@ -1058,7 +1126,16 @@
           <w:sz w:val="20"/>
           <w:szCs w:val="20"/>
         </w:rPr>
-        <w:t xml:space="preserve"> 3 was used in radiance mode to measure the remote-sensing reflectance of the dam itself.</w:t>
+        <w:t xml:space="preserve"> 3 was used in </w:t>
+      </w:r>
+      <w:r>
+        <w:rPr>
+          <w:rFonts w:ascii="Times New Roman" w:hAnsi="Times New Roman"/>
+          <w:sz w:val="20"/>
+          <w:szCs w:val="20"/>
+        </w:rPr>
+        <w:lastRenderedPageBreak/>
+        <w:t>radiance mode to measure the remote-sensing reflectance of the dam itself.</w:t>
       </w:r>
     </w:p>
     <w:p>
@@ -1077,7 +1154,6 @@
           <w:sz w:val="20"/>
           <w:szCs w:val="20"/>
         </w:rPr>
-        <w:lastRenderedPageBreak/>
         <w:t xml:space="preserve">In addition, the Cimel CE318 robotic </w:t>
       </w:r>
       <w:proofErr w:type="spellStart"/>
@@ -2142,7 +2218,16 @@
           <w:sz w:val="20"/>
           <w:szCs w:val="20"/>
         </w:rPr>
-        <w:t xml:space="preserve"> also depends on the spectral reflectance of the land area surrounding the water body. The latter influence is known as the “adjacency effect” at BOA.</w:t>
+        <w:t xml:space="preserve"> also depends on the spectral reflectance of the land area surrounding the </w:t>
+      </w:r>
+      <w:r>
+        <w:rPr>
+          <w:rFonts w:ascii="Times New Roman" w:hAnsi="Times New Roman"/>
+          <w:sz w:val="20"/>
+          <w:szCs w:val="20"/>
+        </w:rPr>
+        <w:lastRenderedPageBreak/>
+        <w:t>water body. The latter influence is known as the “adjacency effect” at BOA.</w:t>
       </w:r>
     </w:p>
     <w:p>
@@ -2236,16 +2321,7 @@
           <w:sz w:val="20"/>
           <w:szCs w:val="20"/>
         </w:rPr>
-        <w:t xml:space="preserve"> on the basis of measured AOT and aerosol spectral single-scattering </w:t>
-      </w:r>
-      <w:r>
-        <w:rPr>
-          <w:rFonts w:ascii="Times New Roman" w:hAnsi="Times New Roman"/>
-          <w:sz w:val="20"/>
-          <w:szCs w:val="20"/>
-        </w:rPr>
-        <w:lastRenderedPageBreak/>
-        <w:t>albedo (SSA) as well as adjacent land spectral reflectance. The SSA expresses the probability that a photon will be scattered rather than absorbed when interacting with an aerosol particle.</w:t>
+        <w:t xml:space="preserve"> on the basis of measured AOT and aerosol spectral single-scattering albedo (SSA) as well as adjacent land spectral reflectance. The SSA expresses the probability that a photon will be scattered rather than absorbed when interacting with an aerosol particle.</w:t>
       </w:r>
     </w:p>
     <w:p>
@@ -2878,7 +2954,23 @@
           <w:sz w:val="20"/>
           <w:szCs w:val="20"/>
         </w:rPr>
-        <w:t>In order to retrieve the water-leaving radiance at BOA, the same process as above is used, neglecting the (supposed unknown) water-leaving radiance, but including all other radiance components. The shortfall in channel radiance at TOA compared to t</w:t>
+        <w:t>In order to retrieve the water-leaving radiance at BOA, the same process as above is used, neglecting the (</w:t>
+      </w:r>
+      <w:r>
+        <w:rPr>
+          <w:rFonts w:ascii="Times New Roman" w:hAnsi="Times New Roman"/>
+          <w:sz w:val="20"/>
+          <w:szCs w:val="20"/>
+        </w:rPr>
+        <w:t xml:space="preserve">now </w:t>
+      </w:r>
+      <w:r>
+        <w:rPr>
+          <w:rFonts w:ascii="Times New Roman" w:hAnsi="Times New Roman"/>
+          <w:sz w:val="20"/>
+          <w:szCs w:val="20"/>
+        </w:rPr>
+        <w:t>supposed unknown) water-leaving radiance, but including all other radiance components. The shortfall in channel radiance at TOA compared to t</w:t>
       </w:r>
       <w:r>
         <w:rPr>
@@ -2947,6 +3039,7 @@
           <w:sz w:val="20"/>
           <w:szCs w:val="20"/>
         </w:rPr>
+        <w:lastRenderedPageBreak/>
         <w:t xml:space="preserve">The optical properties of aerosol particles and dispersed aerosols can be computed and specified in various ways. The aerosol model input options for MODTRAN </w:t>
       </w:r>
       <w:r>
@@ -2979,16 +3072,7 @@
           <w:sz w:val="20"/>
           <w:szCs w:val="20"/>
         </w:rPr>
-        <w:t xml:space="preserve"> Other </w:t>
-      </w:r>
-      <w:r>
-        <w:rPr>
-          <w:rFonts w:ascii="Times New Roman" w:hAnsi="Times New Roman"/>
-          <w:sz w:val="20"/>
-          <w:szCs w:val="20"/>
-        </w:rPr>
-        <w:lastRenderedPageBreak/>
-        <w:t xml:space="preserve">alternatives include </w:t>
+        <w:t xml:space="preserve"> Other alternatives include </w:t>
       </w:r>
       <w:proofErr w:type="spellStart"/>
       <w:r>
@@ -3200,57 +3284,8 @@
           <w:sz w:val="20"/>
           <w:szCs w:val="20"/>
         </w:rPr>
-        <w:t>3.</w:t>
-      </w:r>
-      <w:r>
-        <w:rPr>
-          <w:rFonts w:ascii="Times New Roman" w:hAnsi="Times New Roman"/>
-          <w:b/>
-          <w:sz w:val="20"/>
-          <w:szCs w:val="20"/>
-        </w:rPr>
-        <w:t>3</w:t>
-      </w:r>
-      <w:r>
-        <w:rPr>
-          <w:rFonts w:ascii="Times New Roman" w:hAnsi="Times New Roman"/>
-          <w:b/>
-          <w:sz w:val="20"/>
-          <w:szCs w:val="20"/>
-        </w:rPr>
-        <w:t xml:space="preserve"> </w:t>
-      </w:r>
-      <w:proofErr w:type="spellStart"/>
-      <w:r>
-        <w:rPr>
-          <w:rFonts w:ascii="Times New Roman" w:hAnsi="Times New Roman"/>
-          <w:b/>
-          <w:sz w:val="20"/>
-          <w:szCs w:val="20"/>
-        </w:rPr>
-        <w:t>Sunphotometer</w:t>
-      </w:r>
-      <w:proofErr w:type="spellEnd"/>
-      <w:r>
-        <w:rPr>
-          <w:rFonts w:ascii="Times New Roman" w:hAnsi="Times New Roman"/>
-          <w:b/>
-          <w:sz w:val="20"/>
-          <w:szCs w:val="20"/>
-        </w:rPr>
-        <w:t xml:space="preserve"> </w:t>
-      </w:r>
-      <w:proofErr w:type="spellStart"/>
-      <w:r>
-        <w:rPr>
-          <w:rFonts w:ascii="Times New Roman" w:hAnsi="Times New Roman"/>
-          <w:b/>
-          <w:sz w:val="20"/>
-          <w:szCs w:val="20"/>
-        </w:rPr>
-        <w:t>Intercomparison</w:t>
-      </w:r>
-      <w:proofErr w:type="spellEnd"/>
+        <w:t>4. Results and Discussion</w:t>
+      </w:r>
     </w:p>
     <w:p>
       <w:pPr>
@@ -3269,7 +3304,7 @@
           <w:sz w:val="20"/>
           <w:szCs w:val="20"/>
         </w:rPr>
-        <w:t xml:space="preserve">Both of the </w:t>
+        <w:t xml:space="preserve">It was found that absolute measurements of spectral irradiance with the ASD and the </w:t>
       </w:r>
       <w:proofErr w:type="spellStart"/>
       <w:r>
@@ -3278,7 +3313,7 @@
           <w:sz w:val="20"/>
           <w:szCs w:val="20"/>
         </w:rPr>
-        <w:t>MicroTOPS</w:t>
+        <w:t>BWTek</w:t>
       </w:r>
       <w:proofErr w:type="spellEnd"/>
       <w:r>
@@ -3287,39 +3322,23 @@
           <w:sz w:val="20"/>
           <w:szCs w:val="20"/>
         </w:rPr>
-        <w:t xml:space="preserve"> instruments belonging to CSIR had</w:t>
-      </w:r>
-      <w:r>
-        <w:rPr>
-          <w:rFonts w:ascii="Times New Roman" w:hAnsi="Times New Roman"/>
-          <w:sz w:val="20"/>
-          <w:szCs w:val="20"/>
-        </w:rPr>
-        <w:t xml:space="preserve"> expired calibrations</w:t>
-      </w:r>
-      <w:r>
-        <w:rPr>
-          <w:rFonts w:ascii="Times New Roman" w:hAnsi="Times New Roman"/>
-          <w:sz w:val="20"/>
-          <w:szCs w:val="20"/>
-        </w:rPr>
-        <w:t xml:space="preserve">. Hence there was a need to compare the instruments to one another and also </w:t>
-      </w:r>
-      <w:r>
-        <w:rPr>
-          <w:rFonts w:ascii="Times New Roman" w:hAnsi="Times New Roman"/>
-          <w:sz w:val="20"/>
-          <w:szCs w:val="20"/>
-        </w:rPr>
-        <w:t xml:space="preserve">to </w:t>
-      </w:r>
-      <w:r>
-        <w:rPr>
-          <w:rFonts w:ascii="Times New Roman" w:hAnsi="Times New Roman"/>
-          <w:sz w:val="20"/>
-          <w:szCs w:val="20"/>
-        </w:rPr>
-        <w:t>the AERONET Cimel CE318, which is calibrated annually at NASA.</w:t>
+        <w:t xml:space="preserve"> instruments were not in good agreement, leading one to suspect a calibration problem with one or both instruments. However, the diffuse to global irradiance ratios were in good agreement </w:t>
+      </w:r>
+      <w:r>
+        <w:rPr>
+          <w:rFonts w:ascii="Times New Roman" w:hAnsi="Times New Roman"/>
+          <w:sz w:val="20"/>
+          <w:szCs w:val="20"/>
+        </w:rPr>
+        <w:t xml:space="preserve">(see Figure 2) </w:t>
+      </w:r>
+      <w:r>
+        <w:rPr>
+          <w:rFonts w:ascii="Times New Roman" w:hAnsi="Times New Roman"/>
+          <w:sz w:val="20"/>
+          <w:szCs w:val="20"/>
+        </w:rPr>
+        <w:t>and therefore it was decided to use only the diffuse/global irradiance measurements to fine-tune the aerosol optical model in MODTRAN.</w:t>
       </w:r>
     </w:p>
     <w:p>
@@ -3333,32 +3352,6 @@
           <w:szCs w:val="20"/>
         </w:rPr>
       </w:pPr>
-      <w:r>
-        <w:rPr>
-          <w:rFonts w:ascii="Times New Roman" w:hAnsi="Times New Roman"/>
-          <w:sz w:val="20"/>
-          <w:szCs w:val="20"/>
-        </w:rPr>
-        <w:t xml:space="preserve">Table 1 shows the co-located comparisons between the two </w:t>
-      </w:r>
-      <w:proofErr w:type="spellStart"/>
-      <w:r>
-        <w:rPr>
-          <w:rFonts w:ascii="Times New Roman" w:hAnsi="Times New Roman"/>
-          <w:sz w:val="20"/>
-          <w:szCs w:val="20"/>
-        </w:rPr>
-        <w:t>MicroTOPS</w:t>
-      </w:r>
-      <w:proofErr w:type="spellEnd"/>
-      <w:r>
-        <w:rPr>
-          <w:rFonts w:ascii="Times New Roman" w:hAnsi="Times New Roman"/>
-          <w:sz w:val="20"/>
-          <w:szCs w:val="20"/>
-        </w:rPr>
-        <w:t xml:space="preserve"> instruments and with AERONET, including the dates and times of comparison. </w:t>
-      </w:r>
     </w:p>
     <w:p>
       <w:pPr>
@@ -3371,47 +3364,13 @@
           <w:szCs w:val="20"/>
         </w:rPr>
       </w:pPr>
-    </w:p>
-    <w:p>
-      <w:pPr>
-        <w:spacing w:after="0" w:line="240" w:lineRule="auto"/>
-        <w:jc w:val="both"/>
-        <w:outlineLvl w:val="0"/>
-        <w:rPr>
-          <w:rFonts w:ascii="Times New Roman" w:hAnsi="Times New Roman"/>
-          <w:b/>
-          <w:sz w:val="20"/>
-          <w:szCs w:val="20"/>
-        </w:rPr>
-      </w:pPr>
-      <w:r>
-        <w:rPr>
-          <w:rFonts w:ascii="Times New Roman" w:hAnsi="Times New Roman"/>
-          <w:b/>
-          <w:sz w:val="20"/>
-          <w:szCs w:val="20"/>
-        </w:rPr>
-        <w:t>4. Results and Discussion</w:t>
-      </w:r>
-    </w:p>
-    <w:p>
-      <w:pPr>
-        <w:spacing w:after="0" w:line="240" w:lineRule="auto"/>
-        <w:jc w:val="both"/>
-        <w:outlineLvl w:val="0"/>
-        <w:rPr>
-          <w:rFonts w:ascii="Times New Roman" w:hAnsi="Times New Roman"/>
-          <w:sz w:val="20"/>
-          <w:szCs w:val="20"/>
-        </w:rPr>
-      </w:pPr>
-      <w:r>
-        <w:rPr>
-          <w:rFonts w:ascii="Times New Roman" w:hAnsi="Times New Roman"/>
-          <w:sz w:val="20"/>
-          <w:szCs w:val="20"/>
-        </w:rPr>
-        <w:t xml:space="preserve">It was found that absolute measurements of spectral irradiance with the ASD and the </w:t>
+      <w:r>
+        <w:rPr>
+          <w:rFonts w:ascii="Times New Roman" w:hAnsi="Times New Roman"/>
+          <w:sz w:val="20"/>
+          <w:szCs w:val="20"/>
+        </w:rPr>
+        <w:t xml:space="preserve">Figure 1 shows the AOT measurements performed with the </w:t>
       </w:r>
       <w:proofErr w:type="spellStart"/>
       <w:r>
@@ -3420,7 +3379,7 @@
           <w:sz w:val="20"/>
           <w:szCs w:val="20"/>
         </w:rPr>
-        <w:t>BWTek</w:t>
+        <w:t>MicroTOPS</w:t>
       </w:r>
       <w:proofErr w:type="spellEnd"/>
       <w:r>
@@ -3429,55 +3388,7 @@
           <w:sz w:val="20"/>
           <w:szCs w:val="20"/>
         </w:rPr>
-        <w:t xml:space="preserve"> instruments were not in good agreement, leading one to suspect a calibration problem with one or both instruments. However, the diffuse to global irradiance ratios were in good agreement </w:t>
-      </w:r>
-      <w:r>
-        <w:rPr>
-          <w:rFonts w:ascii="Times New Roman" w:hAnsi="Times New Roman"/>
-          <w:sz w:val="20"/>
-          <w:szCs w:val="20"/>
-        </w:rPr>
-        <w:t xml:space="preserve">(see Figure 2) </w:t>
-      </w:r>
-      <w:r>
-        <w:rPr>
-          <w:rFonts w:ascii="Times New Roman" w:hAnsi="Times New Roman"/>
-          <w:sz w:val="20"/>
-          <w:szCs w:val="20"/>
-        </w:rPr>
-        <w:t>and therefore it was decided to use only the diffuse/global irradiance measurements to fine-tune the aerosol optical model in MODTRAN.</w:t>
-      </w:r>
-    </w:p>
-    <w:p>
-      <w:pPr>
-        <w:spacing w:after="0" w:line="240" w:lineRule="auto"/>
-        <w:jc w:val="both"/>
-        <w:outlineLvl w:val="0"/>
-        <w:rPr>
-          <w:rFonts w:ascii="Times New Roman" w:hAnsi="Times New Roman"/>
-          <w:sz w:val="20"/>
-          <w:szCs w:val="20"/>
-        </w:rPr>
-      </w:pPr>
-    </w:p>
-    <w:p>
-      <w:pPr>
-        <w:spacing w:after="0" w:line="240" w:lineRule="auto"/>
-        <w:jc w:val="both"/>
-        <w:outlineLvl w:val="0"/>
-        <w:rPr>
-          <w:rFonts w:ascii="Times New Roman" w:hAnsi="Times New Roman"/>
-          <w:sz w:val="20"/>
-          <w:szCs w:val="20"/>
-        </w:rPr>
-      </w:pPr>
-      <w:r>
-        <w:rPr>
-          <w:rFonts w:ascii="Times New Roman" w:hAnsi="Times New Roman"/>
-          <w:sz w:val="20"/>
-          <w:szCs w:val="20"/>
-        </w:rPr>
-        <w:t xml:space="preserve">Figure 1 shows the AOT measurements performed with the </w:t>
+        <w:t xml:space="preserve"> instrument at </w:t>
       </w:r>
       <w:proofErr w:type="spellStart"/>
       <w:r>
@@ -3486,7 +3397,7 @@
           <w:sz w:val="20"/>
           <w:szCs w:val="20"/>
         </w:rPr>
-        <w:t>MicroTOPS</w:t>
+        <w:t>Roodeplaat</w:t>
       </w:r>
       <w:proofErr w:type="spellEnd"/>
       <w:r>
@@ -3495,25 +3406,23 @@
           <w:sz w:val="20"/>
           <w:szCs w:val="20"/>
         </w:rPr>
-        <w:t xml:space="preserve"> instrument at </w:t>
-      </w:r>
-      <w:proofErr w:type="spellStart"/>
-      <w:r>
-        <w:rPr>
-          <w:rFonts w:ascii="Times New Roman" w:hAnsi="Times New Roman"/>
-          <w:sz w:val="20"/>
-          <w:szCs w:val="20"/>
-        </w:rPr>
-        <w:t>Roodeplaat</w:t>
-      </w:r>
-      <w:proofErr w:type="spellEnd"/>
-      <w:r>
-        <w:rPr>
-          <w:rFonts w:ascii="Times New Roman" w:hAnsi="Times New Roman"/>
-          <w:sz w:val="20"/>
-          <w:szCs w:val="20"/>
-        </w:rPr>
-        <w:t xml:space="preserve"> at the time of the Sentinel 3 overpass, together with AOT for the </w:t>
+        <w:t xml:space="preserve"> at the time of the Sentinel 3 overpass</w:t>
+      </w:r>
+      <w:r>
+        <w:rPr>
+          <w:rFonts w:ascii="Times New Roman" w:hAnsi="Times New Roman"/>
+          <w:sz w:val="20"/>
+          <w:szCs w:val="20"/>
+        </w:rPr>
+        <w:t xml:space="preserve"> on 2016-06-05</w:t>
+      </w:r>
+      <w:r>
+        <w:rPr>
+          <w:rFonts w:ascii="Times New Roman" w:hAnsi="Times New Roman"/>
+          <w:sz w:val="20"/>
+          <w:szCs w:val="20"/>
+        </w:rPr>
+        <w:t xml:space="preserve">, together with AOT for the </w:t>
       </w:r>
       <w:r>
         <w:rPr>
@@ -4736,6 +4645,14 @@
         </w:rPr>
         <w:t>.</w:t>
       </w:r>
+      <w:r>
+        <w:rPr>
+          <w:color w:val="000000" w:themeColor="text1"/>
+        </w:rPr>
+        <w:t xml:space="preserve"> Errors in the blue-green spectrum exceed 100% and the result is not considered fit for the purpose of water-body monitoring.</w:t>
+      </w:r>
+      <w:bookmarkStart w:id="2" w:name="_GoBack"/>
+      <w:bookmarkEnd w:id="2"/>
     </w:p>
     <w:p>
       <w:pPr>
@@ -4789,10 +4706,10 @@
         </w:rPr>
         <w:lastRenderedPageBreak/>
         <w:drawing>
-          <wp:inline distT="0" distB="0" distL="0" distR="0" wp14:anchorId="45CD5331" wp14:editId="70FD4634">
+          <wp:inline distT="0" distB="0" distL="0" distR="0">
             <wp:extent cx="3060065" cy="2297430"/>
             <wp:effectExtent l="0" t="0" r="6985" b="7620"/>
-            <wp:docPr id="5" name="Picture 5"/>
+            <wp:docPr id="7" name="Picture 7"/>
             <wp:cNvGraphicFramePr>
               <a:graphicFrameLocks xmlns:a="http://schemas.openxmlformats.org/drawingml/2006/main" noChangeAspect="1"/>
             </wp:cNvGraphicFramePr>
@@ -4909,8 +4826,13 @@
         </w:rPr>
         <w:t>.</w:t>
       </w:r>
-      <w:bookmarkStart w:id="2" w:name="_GoBack"/>
-      <w:bookmarkEnd w:id="2"/>
+      <w:r>
+        <w:rPr>
+          <w:noProof/>
+          <w:color w:val="000000" w:themeColor="text1"/>
+        </w:rPr>
+        <w:t xml:space="preserve"> This retrieval is regarded as generally fit for the purpose of water-body monitoring, although the errors in the blue spectrum (400 nm to 450 nm) could be improved.</w:t>
+      </w:r>
     </w:p>
     <w:p>
       <w:pPr>
@@ -5660,6 +5582,7 @@
           <w:sz w:val="20"/>
           <w:szCs w:val="20"/>
         </w:rPr>
+        <w:lastRenderedPageBreak/>
         <w:t xml:space="preserve">Remote Sensing of Environment </w:t>
       </w:r>
       <w:r>
@@ -5722,7 +5645,6 @@
           <w:sz w:val="20"/>
           <w:szCs w:val="20"/>
         </w:rPr>
-        <w:lastRenderedPageBreak/>
         <w:t xml:space="preserve">[3] </w:t>
       </w:r>
       <w:r>
@@ -6529,7 +6451,7 @@
       <w:rPr>
         <w:noProof/>
       </w:rPr>
-      <w:t>4</w:t>
+      <w:t>3</w:t>
     </w:r>
     <w:r>
       <w:rPr>
@@ -7931,7 +7853,7 @@
 </file>
 
 <file path=customXml/itemProps1.xml><?xml version="1.0" encoding="utf-8"?>
-<ds:datastoreItem xmlns:ds="http://schemas.openxmlformats.org/officeDocument/2006/customXml" ds:itemID="{60472BA3-3862-4859-A702-75833B954E8F}">
+<ds:datastoreItem xmlns:ds="http://schemas.openxmlformats.org/officeDocument/2006/customXml" ds:itemID="{D82F1EF6-DE32-4174-B60F-379EEBD8C00A}">
   <ds:schemaRefs>
     <ds:schemaRef ds:uri="http://schemas.openxmlformats.org/officeDocument/2006/bibliography"/>
   </ds:schemaRefs>

</xml_diff>